<commit_message>
updated use case description and design document. added format to the btw
</commit_message>
<xml_diff>
--- a/documentation/MVC_UnicornsDesign.docx
+++ b/documentation/MVC_UnicornsDesign.docx
@@ -319,19 +319,9 @@
               <w:widowControl w:val="0"/>
               <w:spacing w:after="120"/>
             </w:pPr>
-            <w:proofErr w:type="spellStart"/>
-            <w:r>
-              <w:t>Ecaterina</w:t>
-            </w:r>
-            <w:proofErr w:type="spellEnd"/>
-            <w:r>
-              <w:t xml:space="preserve"> </w:t>
-            </w:r>
-            <w:proofErr w:type="spellStart"/>
-            <w:r>
-              <w:t>Galeru</w:t>
-            </w:r>
-            <w:proofErr w:type="spellEnd"/>
+            <w:r>
+              <w:t>Ecaterina Galeru</w:t>
+            </w:r>
           </w:p>
         </w:tc>
       </w:tr>
@@ -836,23 +826,7 @@
             <w:color w:val="0000FF"/>
             <w:u w:val="single"/>
           </w:rPr>
-          <w:t>&lt;</w:t>
-        </w:r>
-        <w:proofErr w:type="spellStart"/>
-        <w:r>
-          <w:rPr>
-            <w:color w:val="0000FF"/>
-            <w:u w:val="single"/>
-          </w:rPr>
-          <w:t>Object.Name</w:t>
-        </w:r>
-        <w:proofErr w:type="spellEnd"/>
-        <w:r>
-          <w:rPr>
-            <w:color w:val="0000FF"/>
-            <w:u w:val="single"/>
-          </w:rPr>
-          <w:t>&gt; Usage</w:t>
+          <w:t>&lt;Object.Name&gt; Usage</w:t>
         </w:r>
         <w:proofErr w:type="gramEnd"/>
       </w:hyperlink>
@@ -1375,8 +1349,79 @@
     <w:p>
       <w:pPr>
         <w:pStyle w:val="normal0"/>
-        <w:ind w:left="450"/>
+        <w:numPr>
+          <w:ilvl w:val="0"/>
+          <w:numId w:val="4"/>
+        </w:numPr>
       </w:pPr>
+      <w:r>
+        <w:t>The client wants to have the option to get customers to register on the system.</w:t>
+      </w:r>
+    </w:p>
+    <w:p>
+      <w:pPr>
+        <w:pStyle w:val="normal0"/>
+        <w:numPr>
+          <w:ilvl w:val="0"/>
+          <w:numId w:val="4"/>
+        </w:numPr>
+      </w:pPr>
+      <w:r>
+        <w:t>The client wants the customers to be able to login to the system.</w:t>
+      </w:r>
+    </w:p>
+    <w:p>
+      <w:pPr>
+        <w:pStyle w:val="normal0"/>
+        <w:numPr>
+          <w:ilvl w:val="0"/>
+          <w:numId w:val="4"/>
+        </w:numPr>
+      </w:pPr>
+      <w:r>
+        <w:t>The client wants the customer to be able to logout of the system.</w:t>
+      </w:r>
+    </w:p>
+    <w:p>
+      <w:pPr>
+        <w:pStyle w:val="normal0"/>
+        <w:numPr>
+          <w:ilvl w:val="0"/>
+          <w:numId w:val="4"/>
+        </w:numPr>
+      </w:pPr>
+      <w:r>
+        <w:t>The client wants to have the option of creating printing services orders on the system.</w:t>
+      </w:r>
+    </w:p>
+    <w:p>
+      <w:pPr>
+        <w:pStyle w:val="normal0"/>
+        <w:numPr>
+          <w:ilvl w:val="0"/>
+          <w:numId w:val="4"/>
+        </w:numPr>
+      </w:pPr>
+      <w:r>
+        <w:t>The client wants the customer to have the option to pay the printing services order he created on the system.</w:t>
+      </w:r>
+    </w:p>
+    <w:p>
+      <w:pPr>
+        <w:pStyle w:val="normal0"/>
+        <w:numPr>
+          <w:ilvl w:val="0"/>
+          <w:numId w:val="4"/>
+        </w:numPr>
+      </w:pPr>
+      <w:r>
+        <w:t>The client wans</w:t>
+      </w:r>
+      <w:bookmarkStart w:id="4" w:name="_GoBack"/>
+      <w:bookmarkEnd w:id="4"/>
+      <w:r>
+        <w:t xml:space="preserve"> to have an admin with the option of changing the status to the printing services orders the customer make on the system.</w:t>
+      </w:r>
     </w:p>
     <w:p>
       <w:pPr>
@@ -1479,18 +1524,24 @@
     </w:p>
     <w:p>
       <w:pPr>
+        <w:pStyle w:val="normal0"/>
+        <w:ind w:left="450"/>
+      </w:pPr>
+    </w:p>
+    <w:p>
+      <w:pPr>
         <w:pStyle w:val="Heading1"/>
         <w:rPr>
           <w:i/>
           <w:color w:val="0070C0"/>
         </w:rPr>
       </w:pPr>
-      <w:bookmarkStart w:id="4" w:name="_Toc119331521"/>
+      <w:bookmarkStart w:id="5" w:name="_Toc119331521"/>
       <w:r>
         <w:lastRenderedPageBreak/>
         <w:t xml:space="preserve">Use Case # 1: </w:t>
       </w:r>
-      <w:bookmarkEnd w:id="4"/>
+      <w:bookmarkEnd w:id="5"/>
       <w:r>
         <w:rPr>
           <w:i/>
@@ -1534,16 +1585,15 @@
                 <w:szCs w:val="24"/>
               </w:rPr>
             </w:pPr>
-            <w:bookmarkStart w:id="5" w:name="_Toc119331522"/>
+            <w:bookmarkStart w:id="6" w:name="_Toc119331522"/>
             <w:r>
               <w:rPr>
                 <w:bCs/>
-                <w:i/>
                 <w:szCs w:val="24"/>
               </w:rPr>
               <w:t>GENERAL CHARACTERISTICS</w:t>
             </w:r>
-            <w:bookmarkEnd w:id="5"/>
+            <w:bookmarkEnd w:id="6"/>
           </w:p>
         </w:tc>
       </w:tr>
@@ -1896,14 +1946,11 @@
                 <w:i/>
               </w:rPr>
             </w:pPr>
-            <w:bookmarkStart w:id="6" w:name="_Toc119331523"/>
-            <w:r>
-              <w:rPr>
-                <w:i/>
-              </w:rPr>
+            <w:bookmarkStart w:id="7" w:name="_Toc119331523"/>
+            <w:r>
               <w:t>MAIN FLOW</w:t>
             </w:r>
-            <w:bookmarkEnd w:id="6"/>
+            <w:bookmarkEnd w:id="7"/>
           </w:p>
         </w:tc>
       </w:tr>
@@ -1984,7 +2031,7 @@
               <w:rPr>
                 <w:sz w:val="24"/>
               </w:rPr>
-              <w:t xml:space="preserve">The user click on signup bottom </w:t>
+              <w:t xml:space="preserve">The user click on signup button </w:t>
             </w:r>
           </w:p>
         </w:tc>
@@ -2106,14 +2153,12 @@
               </w:rPr>
               <w:t xml:space="preserve">The </w:t>
             </w:r>
-            <w:proofErr w:type="gramStart"/>
-            <w:r>
-              <w:rPr>
-                <w:sz w:val="24"/>
-              </w:rPr>
-              <w:t>system validate</w:t>
-            </w:r>
-            <w:proofErr w:type="gramEnd"/>
+            <w:r>
+              <w:rPr>
+                <w:sz w:val="24"/>
+              </w:rPr>
+              <w:t>system validates</w:t>
+            </w:r>
             <w:r>
               <w:rPr>
                 <w:sz w:val="24"/>
@@ -2216,18 +2261,12 @@
                 <w:i/>
               </w:rPr>
             </w:pPr>
-            <w:bookmarkStart w:id="7" w:name="_Toc119331524"/>
-            <w:r>
-              <w:rPr>
-                <w:i/>
-              </w:rPr>
+            <w:bookmarkStart w:id="8" w:name="_Toc119331524"/>
+            <w:r>
               <w:t>ALTERNATIVE FLOW</w:t>
             </w:r>
-            <w:bookmarkEnd w:id="7"/>
-            <w:r>
-              <w:rPr>
-                <w:i/>
-              </w:rPr>
+            <w:bookmarkEnd w:id="8"/>
+            <w:r>
               <w:t xml:space="preserve"> Validation</w:t>
             </w:r>
           </w:p>
@@ -2404,15 +2443,12 @@
                 <w:i/>
               </w:rPr>
             </w:pPr>
-            <w:bookmarkStart w:id="8" w:name="_Toc119331525"/>
-            <w:r>
-              <w:rPr>
-                <w:i/>
-              </w:rPr>
+            <w:bookmarkStart w:id="9" w:name="_Toc119331525"/>
+            <w:r>
               <w:lastRenderedPageBreak/>
               <w:t>RELATED INFORMATION</w:t>
             </w:r>
-            <w:bookmarkEnd w:id="8"/>
+            <w:bookmarkEnd w:id="9"/>
           </w:p>
         </w:tc>
       </w:tr>
@@ -2639,7 +2675,6 @@
             <w:r>
               <w:rPr>
                 <w:bCs/>
-                <w:i/>
                 <w:szCs w:val="24"/>
               </w:rPr>
               <w:t>GENERAL CHARACTERISTICS</w:t>
@@ -2997,9 +3032,6 @@
               </w:rPr>
             </w:pPr>
             <w:r>
-              <w:rPr>
-                <w:i/>
-              </w:rPr>
               <w:t>MAIN FLOW</w:t>
             </w:r>
           </w:p>
@@ -3084,14 +3116,12 @@
               </w:rPr>
               <w:t xml:space="preserve">The user click on the login </w:t>
             </w:r>
-            <w:proofErr w:type="gramStart"/>
-            <w:r>
-              <w:rPr>
-                <w:sz w:val="24"/>
-              </w:rPr>
-              <w:t xml:space="preserve">button  </w:t>
-            </w:r>
-            <w:proofErr w:type="gramEnd"/>
+            <w:r>
+              <w:rPr>
+                <w:sz w:val="24"/>
+              </w:rPr>
+              <w:t xml:space="preserve">button </w:t>
+            </w:r>
           </w:p>
         </w:tc>
       </w:tr>
@@ -3170,7 +3200,19 @@
               <w:rPr>
                 <w:sz w:val="24"/>
               </w:rPr>
-              <w:t xml:space="preserve">The user fills the email and password and click on the login bottom. </w:t>
+              <w:t xml:space="preserve">The user fills the email and password and click on the login </w:t>
+            </w:r>
+            <w:r>
+              <w:rPr>
+                <w:sz w:val="24"/>
+              </w:rPr>
+              <w:t>button</w:t>
+            </w:r>
+            <w:r>
+              <w:rPr>
+                <w:sz w:val="24"/>
+              </w:rPr>
+              <w:t xml:space="preserve">. </w:t>
             </w:r>
           </w:p>
         </w:tc>
@@ -3212,14 +3254,12 @@
               </w:rPr>
               <w:t xml:space="preserve">The </w:t>
             </w:r>
-            <w:proofErr w:type="gramStart"/>
-            <w:r>
-              <w:rPr>
-                <w:sz w:val="24"/>
-              </w:rPr>
-              <w:t>system validate</w:t>
-            </w:r>
-            <w:proofErr w:type="gramEnd"/>
+            <w:r>
+              <w:rPr>
+                <w:sz w:val="24"/>
+              </w:rPr>
+              <w:t>system validates</w:t>
+            </w:r>
             <w:r>
               <w:rPr>
                 <w:sz w:val="24"/>
@@ -3323,9 +3363,6 @@
               </w:rPr>
             </w:pPr>
             <w:r>
-              <w:rPr>
-                <w:i/>
-              </w:rPr>
               <w:t>ALTERNATIVE FLOWS</w:t>
             </w:r>
           </w:p>
@@ -3452,21 +3489,7 @@
                 <w:sz w:val="24"/>
               </w:rPr>
               <w:lastRenderedPageBreak/>
-              <w:t xml:space="preserve">is correct goes back to step 5 in the main flow </w:t>
-            </w:r>
-            <w:proofErr w:type="spellStart"/>
-            <w:r>
-              <w:rPr>
-                <w:sz w:val="24"/>
-              </w:rPr>
-              <w:t>flow</w:t>
-            </w:r>
-            <w:proofErr w:type="spellEnd"/>
-            <w:r>
-              <w:rPr>
-                <w:sz w:val="24"/>
-              </w:rPr>
-              <w:t>.</w:t>
+              <w:t>is correct goes back to step 5 in the main flow.</w:t>
             </w:r>
           </w:p>
         </w:tc>
@@ -3525,9 +3548,6 @@
               </w:rPr>
             </w:pPr>
             <w:r>
-              <w:rPr>
-                <w:i/>
-              </w:rPr>
               <w:t>RELATED INFORMATION</w:t>
             </w:r>
           </w:p>
@@ -3759,7 +3779,6 @@
             <w:r>
               <w:rPr>
                 <w:bCs/>
-                <w:i/>
                 <w:szCs w:val="24"/>
               </w:rPr>
               <w:t>GENERAL CHARACTERISTICS</w:t>
@@ -4117,9 +4136,6 @@
               </w:rPr>
             </w:pPr>
             <w:r>
-              <w:rPr>
-                <w:i/>
-              </w:rPr>
               <w:t>MAIN FLOW</w:t>
             </w:r>
           </w:p>
@@ -4242,21 +4258,19 @@
               <w:rPr>
                 <w:sz w:val="24"/>
               </w:rPr>
-              <w:t xml:space="preserve">The system display the form with the fields: Item Name, Price per Unit, Units and </w:t>
-            </w:r>
-            <w:proofErr w:type="gramStart"/>
-            <w:r>
-              <w:rPr>
-                <w:sz w:val="24"/>
-              </w:rPr>
-              <w:t>the add</w:t>
-            </w:r>
-            <w:proofErr w:type="gramEnd"/>
-            <w:r>
-              <w:rPr>
-                <w:sz w:val="24"/>
-              </w:rPr>
-              <w:t xml:space="preserve"> item, save, checkout and order history bottom. </w:t>
+              <w:t xml:space="preserve">The system display the form with the fields: Select Item, Price per Unit, Select Units, Total price, Upload image and the add item, save Order, Proceed payment, Customer order history and Log out </w:t>
+            </w:r>
+            <w:r>
+              <w:rPr>
+                <w:sz w:val="24"/>
+              </w:rPr>
+              <w:t>button</w:t>
+            </w:r>
+            <w:r>
+              <w:rPr>
+                <w:sz w:val="24"/>
+              </w:rPr>
+              <w:t xml:space="preserve">. </w:t>
             </w:r>
           </w:p>
         </w:tc>
@@ -4338,14 +4352,12 @@
               </w:rPr>
               <w:t xml:space="preserve">The </w:t>
             </w:r>
-            <w:proofErr w:type="gramStart"/>
-            <w:r>
-              <w:rPr>
-                <w:sz w:val="24"/>
-              </w:rPr>
-              <w:t>system display</w:t>
-            </w:r>
-            <w:proofErr w:type="gramEnd"/>
+            <w:r>
+              <w:rPr>
+                <w:sz w:val="24"/>
+              </w:rPr>
+              <w:t>system displays</w:t>
+            </w:r>
             <w:r>
               <w:rPr>
                 <w:sz w:val="24"/>
@@ -4390,7 +4402,19 @@
               <w:rPr>
                 <w:sz w:val="24"/>
               </w:rPr>
-              <w:t>The user fills the amount of units and clicks on the add bottom.</w:t>
+              <w:t xml:space="preserve">The user fills the amount of units and clicks on the add </w:t>
+            </w:r>
+            <w:r>
+              <w:rPr>
+                <w:sz w:val="24"/>
+              </w:rPr>
+              <w:t>button</w:t>
+            </w:r>
+            <w:r>
+              <w:rPr>
+                <w:sz w:val="24"/>
+              </w:rPr>
+              <w:t>.</w:t>
             </w:r>
           </w:p>
         </w:tc>
@@ -4432,14 +4456,12 @@
               </w:rPr>
               <w:t xml:space="preserve">The </w:t>
             </w:r>
-            <w:proofErr w:type="gramStart"/>
-            <w:r>
-              <w:rPr>
-                <w:sz w:val="24"/>
-              </w:rPr>
-              <w:t>system validate</w:t>
-            </w:r>
-            <w:proofErr w:type="gramEnd"/>
+            <w:r>
+              <w:rPr>
+                <w:sz w:val="24"/>
+              </w:rPr>
+              <w:t>system validates</w:t>
+            </w:r>
             <w:r>
               <w:rPr>
                 <w:sz w:val="24"/>
@@ -4486,19 +4508,41 @@
               </w:rPr>
               <w:t xml:space="preserve">The </w:t>
             </w:r>
-            <w:proofErr w:type="gramStart"/>
-            <w:r>
-              <w:rPr>
-                <w:sz w:val="24"/>
-              </w:rPr>
-              <w:t>user finishes the order and click</w:t>
-            </w:r>
-            <w:proofErr w:type="gramEnd"/>
-            <w:r>
-              <w:rPr>
-                <w:sz w:val="24"/>
-              </w:rPr>
-              <w:t xml:space="preserve"> the checkout bottom. Alternative flow bottoms.</w:t>
+            <w:r>
+              <w:rPr>
+                <w:sz w:val="24"/>
+              </w:rPr>
+              <w:t>user finishes the order and clicks</w:t>
+            </w:r>
+            <w:r>
+              <w:rPr>
+                <w:sz w:val="24"/>
+              </w:rPr>
+              <w:t xml:space="preserve"> the Proceed payment </w:t>
+            </w:r>
+            <w:r>
+              <w:rPr>
+                <w:sz w:val="24"/>
+              </w:rPr>
+              <w:t>button</w:t>
+            </w:r>
+            <w:r>
+              <w:rPr>
+                <w:sz w:val="24"/>
+              </w:rPr>
+              <w:t xml:space="preserve">. Alternative flow </w:t>
+            </w:r>
+            <w:r>
+              <w:rPr>
+                <w:sz w:val="24"/>
+              </w:rPr>
+              <w:t>button</w:t>
+            </w:r>
+            <w:r>
+              <w:rPr>
+                <w:sz w:val="24"/>
+              </w:rPr>
+              <w:t>s.</w:t>
             </w:r>
           </w:p>
         </w:tc>
@@ -4597,9 +4641,7 @@
               </w:rPr>
             </w:pPr>
             <w:r>
-              <w:rPr>
-                <w:i/>
-              </w:rPr>
+              <w:lastRenderedPageBreak/>
               <w:t>ALTERNATIVE FLOWS Validations</w:t>
             </w:r>
           </w:p>
@@ -4661,7 +4703,6 @@
               <w:rPr>
                 <w:sz w:val="24"/>
               </w:rPr>
-              <w:lastRenderedPageBreak/>
               <w:t>6.1</w:t>
             </w:r>
           </w:p>
@@ -4746,10 +4787,16 @@
               </w:rPr>
             </w:pPr>
             <w:r>
+              <w:t xml:space="preserve">ALTERNATIVE FLOW </w:t>
+            </w:r>
+            <w:r>
               <w:rPr>
                 <w:i/>
               </w:rPr>
-              <w:t>ALTERNATIVE FLOW Bottom</w:t>
+              <w:t>B</w:t>
+            </w:r>
+            <w:r>
+              <w:t>utton</w:t>
             </w:r>
           </w:p>
         </w:tc>
@@ -4829,7 +4876,19 @@
               <w:rPr>
                 <w:sz w:val="24"/>
               </w:rPr>
-              <w:t>The user clicks on the save bottom.</w:t>
+              <w:t xml:space="preserve">The user clicks on the save </w:t>
+            </w:r>
+            <w:r>
+              <w:rPr>
+                <w:sz w:val="24"/>
+              </w:rPr>
+              <w:t>button</w:t>
+            </w:r>
+            <w:r>
+              <w:rPr>
+                <w:sz w:val="24"/>
+              </w:rPr>
+              <w:t>.</w:t>
             </w:r>
           </w:p>
         </w:tc>
@@ -4907,7 +4966,13 @@
               <w:rPr>
                 <w:sz w:val="24"/>
               </w:rPr>
-              <w:t>The user clicks on the order history bottom</w:t>
+              <w:t xml:space="preserve">The user clicks on the Customer order history </w:t>
+            </w:r>
+            <w:r>
+              <w:rPr>
+                <w:sz w:val="24"/>
+              </w:rPr>
+              <w:t>button</w:t>
             </w:r>
           </w:p>
         </w:tc>
@@ -4979,7 +5044,19 @@
               <w:rPr>
                 <w:sz w:val="24"/>
               </w:rPr>
-              <w:t>Alternative flow bottom ends.</w:t>
+              <w:t xml:space="preserve">Alternative flow </w:t>
+            </w:r>
+            <w:r>
+              <w:rPr>
+                <w:sz w:val="24"/>
+              </w:rPr>
+              <w:t xml:space="preserve">button </w:t>
+            </w:r>
+            <w:r>
+              <w:rPr>
+                <w:sz w:val="24"/>
+              </w:rPr>
+              <w:t>ends.</w:t>
             </w:r>
           </w:p>
         </w:tc>
@@ -4998,9 +5075,6 @@
               </w:rPr>
             </w:pPr>
             <w:r>
-              <w:rPr>
-                <w:i/>
-              </w:rPr>
               <w:t>RELATED INFORMATION</w:t>
             </w:r>
           </w:p>
@@ -5253,7 +5327,6 @@
             <w:r>
               <w:rPr>
                 <w:bCs/>
-                <w:i/>
                 <w:szCs w:val="24"/>
               </w:rPr>
               <w:t>GENERAL CHARACTERISTICS</w:t>
@@ -5611,9 +5684,6 @@
               </w:rPr>
             </w:pPr>
             <w:r>
-              <w:rPr>
-                <w:i/>
-              </w:rPr>
               <w:t>MAIN FLOW</w:t>
             </w:r>
           </w:p>
@@ -5696,7 +5766,19 @@
               <w:rPr>
                 <w:sz w:val="24"/>
               </w:rPr>
-              <w:t>The user clicks on the check out bottom from the order.</w:t>
+              <w:t xml:space="preserve">The user clicks on the check out </w:t>
+            </w:r>
+            <w:r>
+              <w:rPr>
+                <w:sz w:val="24"/>
+              </w:rPr>
+              <w:t xml:space="preserve">button </w:t>
+            </w:r>
+            <w:r>
+              <w:rPr>
+                <w:sz w:val="24"/>
+              </w:rPr>
+              <w:t>from the order.</w:t>
             </w:r>
           </w:p>
         </w:tc>
@@ -5736,7 +5818,19 @@
               <w:rPr>
                 <w:sz w:val="24"/>
               </w:rPr>
-              <w:t xml:space="preserve">The system displays the form with the fields: Order Id, Total, Payment Type and Card Number: and the pay! Bottom. </w:t>
+              <w:t xml:space="preserve">The system displays the form with the fields: Order Id, Total, Payment Type and Card Number, Expiration date, Security Number: and the Log out and pay! </w:t>
+            </w:r>
+            <w:r>
+              <w:rPr>
+                <w:sz w:val="24"/>
+              </w:rPr>
+              <w:t>button</w:t>
+            </w:r>
+            <w:r>
+              <w:rPr>
+                <w:sz w:val="24"/>
+              </w:rPr>
+              <w:t xml:space="preserve">. </w:t>
             </w:r>
           </w:p>
         </w:tc>
@@ -5757,6 +5851,7 @@
               <w:rPr>
                 <w:sz w:val="24"/>
               </w:rPr>
+              <w:lastRenderedPageBreak/>
               <w:t>3</w:t>
             </w:r>
           </w:p>
@@ -5778,19 +5873,11 @@
               </w:rPr>
               <w:t xml:space="preserve">The user selects the type of payment and fills the information for the car number; and clicks on the pay! </w:t>
             </w:r>
-            <w:proofErr w:type="gramStart"/>
-            <w:r>
-              <w:rPr>
-                <w:sz w:val="24"/>
-              </w:rPr>
-              <w:t>bottom</w:t>
-            </w:r>
-            <w:proofErr w:type="gramEnd"/>
-            <w:r>
-              <w:rPr>
-                <w:sz w:val="24"/>
-              </w:rPr>
-              <w:t xml:space="preserve"> </w:t>
+            <w:r>
+              <w:rPr>
+                <w:sz w:val="24"/>
+              </w:rPr>
+              <w:t>button</w:t>
             </w:r>
           </w:p>
         </w:tc>
@@ -5832,14 +5919,12 @@
               </w:rPr>
               <w:t xml:space="preserve">The </w:t>
             </w:r>
-            <w:proofErr w:type="gramStart"/>
-            <w:r>
-              <w:rPr>
-                <w:sz w:val="24"/>
-              </w:rPr>
-              <w:t>system validate</w:t>
-            </w:r>
-            <w:proofErr w:type="gramEnd"/>
+            <w:r>
+              <w:rPr>
+                <w:sz w:val="24"/>
+              </w:rPr>
+              <w:t>system validates</w:t>
+            </w:r>
             <w:r>
               <w:rPr>
                 <w:sz w:val="24"/>
@@ -5865,7 +5950,6 @@
               <w:rPr>
                 <w:sz w:val="24"/>
               </w:rPr>
-              <w:lastRenderedPageBreak/>
               <w:t>5</w:t>
             </w:r>
           </w:p>
@@ -5944,9 +6028,6 @@
               </w:rPr>
             </w:pPr>
             <w:r>
-              <w:rPr>
-                <w:i/>
-              </w:rPr>
               <w:t>ALTERNATIVE FLOWS</w:t>
             </w:r>
           </w:p>
@@ -6092,9 +6173,6 @@
               </w:rPr>
             </w:pPr>
             <w:r>
-              <w:rPr>
-                <w:i/>
-              </w:rPr>
               <w:t>RELATED INFORMATION</w:t>
             </w:r>
           </w:p>
@@ -6335,7 +6413,6 @@
             <w:r>
               <w:rPr>
                 <w:bCs/>
-                <w:i/>
                 <w:szCs w:val="24"/>
               </w:rPr>
               <w:t>GENERAL CHARACTERISTICS</w:t>
@@ -6693,9 +6770,6 @@
               </w:rPr>
             </w:pPr>
             <w:r>
-              <w:rPr>
-                <w:i/>
-              </w:rPr>
               <w:t>MAIN FLOW</w:t>
             </w:r>
           </w:p>
@@ -6818,21 +6892,14 @@
               <w:rPr>
                 <w:sz w:val="24"/>
               </w:rPr>
-              <w:t xml:space="preserve"> The system loads the view with a table containing the columns for each order: Order Id, Total, Status, Payment, </w:t>
-            </w:r>
-            <w:proofErr w:type="gramStart"/>
-            <w:r>
-              <w:rPr>
-                <w:sz w:val="24"/>
-              </w:rPr>
-              <w:t>Feedback</w:t>
-            </w:r>
-            <w:proofErr w:type="gramEnd"/>
-            <w:r>
-              <w:rPr>
-                <w:sz w:val="24"/>
-              </w:rPr>
-              <w:t>. Each column contains details about the order</w:t>
+              <w:t xml:space="preserve"> The system loads the view with a table containing the columns for </w:t>
+            </w:r>
+            <w:r>
+              <w:rPr>
+                <w:sz w:val="24"/>
+              </w:rPr>
+              <w:lastRenderedPageBreak/>
+              <w:t>each order: Order Id, Total, Status, Payment, Feedback and Log out button. Each column contains details about the order</w:t>
             </w:r>
           </w:p>
         </w:tc>
@@ -6853,6 +6920,7 @@
               <w:rPr>
                 <w:sz w:val="24"/>
               </w:rPr>
+              <w:lastRenderedPageBreak/>
               <w:t>3</w:t>
             </w:r>
           </w:p>
@@ -6893,7 +6961,6 @@
               <w:rPr>
                 <w:sz w:val="24"/>
               </w:rPr>
-              <w:lastRenderedPageBreak/>
               <w:t xml:space="preserve"> </w:t>
             </w:r>
           </w:p>
@@ -6932,9 +6999,6 @@
               </w:rPr>
             </w:pPr>
             <w:r>
-              <w:rPr>
-                <w:i/>
-              </w:rPr>
               <w:t>ALTERNATIVE FLOWS</w:t>
             </w:r>
           </w:p>
@@ -7028,9 +7092,6 @@
               </w:rPr>
             </w:pPr>
             <w:r>
-              <w:rPr>
-                <w:i/>
-              </w:rPr>
               <w:t>RELATED INFORMATION</w:t>
             </w:r>
           </w:p>
@@ -7283,7 +7344,6 @@
             <w:r>
               <w:rPr>
                 <w:bCs/>
-                <w:i/>
                 <w:szCs w:val="24"/>
               </w:rPr>
               <w:t>GENERAL CHARACTERISTICS</w:t>
@@ -7641,9 +7701,6 @@
               </w:rPr>
             </w:pPr>
             <w:r>
-              <w:rPr>
-                <w:i/>
-              </w:rPr>
               <w:t>MAIN FLOW</w:t>
             </w:r>
           </w:p>
@@ -7766,7 +7823,7 @@
               <w:rPr>
                 <w:sz w:val="24"/>
               </w:rPr>
-              <w:t>The system loads the feedback page with the fields: Order Id, Rating, Feedback and Improvements and clicks on Give feedback button</w:t>
+              <w:t>The system loads the feedback page with the fields: Order Id, Rating, Feedback and Improvements and clicks on Give feedback and Log out button</w:t>
             </w:r>
           </w:p>
         </w:tc>
@@ -7867,6 +7924,7 @@
               <w:rPr>
                 <w:sz w:val="24"/>
               </w:rPr>
+              <w:lastRenderedPageBreak/>
               <w:t>5</w:t>
             </w:r>
           </w:p>
@@ -7945,9 +8003,6 @@
               </w:rPr>
             </w:pPr>
             <w:r>
-              <w:rPr>
-                <w:i/>
-              </w:rPr>
               <w:t>ALTERNATIVE FLOWS</w:t>
             </w:r>
           </w:p>
@@ -8009,7 +8064,6 @@
               <w:rPr>
                 <w:sz w:val="24"/>
               </w:rPr>
-              <w:lastRenderedPageBreak/>
               <w:t>4.1</w:t>
             </w:r>
           </w:p>
@@ -8031,19 +8085,29 @@
               </w:rPr>
               <w:t xml:space="preserve"> The </w:t>
             </w:r>
-            <w:proofErr w:type="gramStart"/>
-            <w:r>
-              <w:rPr>
-                <w:sz w:val="24"/>
-              </w:rPr>
-              <w:t>system validate</w:t>
-            </w:r>
-            <w:proofErr w:type="gramEnd"/>
-            <w:r>
-              <w:rPr>
-                <w:sz w:val="24"/>
-              </w:rPr>
-              <w:t xml:space="preserve"> that the fields: Rating, Feedback are not empty.</w:t>
+            <w:r>
+              <w:rPr>
+                <w:sz w:val="24"/>
+              </w:rPr>
+              <w:t>system validates</w:t>
+            </w:r>
+            <w:r>
+              <w:rPr>
+                <w:sz w:val="24"/>
+              </w:rPr>
+              <w:t xml:space="preserve"> that the fields: Rating</w:t>
+            </w:r>
+            <w:r>
+              <w:rPr>
+                <w:sz w:val="24"/>
+              </w:rPr>
+              <w:t xml:space="preserve"> and</w:t>
+            </w:r>
+            <w:r>
+              <w:rPr>
+                <w:sz w:val="24"/>
+              </w:rPr>
+              <w:t xml:space="preserve"> Feedback are not empty.</w:t>
             </w:r>
           </w:p>
         </w:tc>
@@ -8101,9 +8165,6 @@
               </w:rPr>
             </w:pPr>
             <w:r>
-              <w:rPr>
-                <w:i/>
-              </w:rPr>
               <w:t>RELATED INFORMATION</w:t>
             </w:r>
           </w:p>
@@ -8359,7 +8420,6 @@
             <w:r>
               <w:rPr>
                 <w:bCs/>
-                <w:i/>
                 <w:szCs w:val="24"/>
               </w:rPr>
               <w:t>GENERAL CHARACTERISTICS</w:t>
@@ -8717,9 +8777,6 @@
               </w:rPr>
             </w:pPr>
             <w:r>
-              <w:rPr>
-                <w:i/>
-              </w:rPr>
               <w:t>MAIN FLOW</w:t>
             </w:r>
           </w:p>
@@ -8981,9 +9038,6 @@
               </w:rPr>
             </w:pPr>
             <w:r>
-              <w:rPr>
-                <w:i/>
-              </w:rPr>
               <w:t>ALTERNATIVE FLOWS</w:t>
             </w:r>
           </w:p>
@@ -9077,9 +9131,6 @@
               </w:rPr>
             </w:pPr>
             <w:r>
-              <w:rPr>
-                <w:i/>
-              </w:rPr>
               <w:t>RELATED INFORMATION</w:t>
             </w:r>
           </w:p>
@@ -9226,15 +9277,7 @@
                 <w:b/>
                 <w:sz w:val="24"/>
               </w:rPr>
-              <w:t xml:space="preserve">Future </w:t>
-            </w:r>
-            <w:r>
-              <w:rPr>
-                <w:b/>
-                <w:sz w:val="24"/>
-              </w:rPr>
-              <w:lastRenderedPageBreak/>
-              <w:t>Considerations</w:t>
+              <w:t>Future Considerations</w:t>
             </w:r>
           </w:p>
         </w:tc>
@@ -9252,7 +9295,6 @@
               <w:rPr>
                 <w:sz w:val="24"/>
               </w:rPr>
-              <w:lastRenderedPageBreak/>
               <w:t xml:space="preserve"> </w:t>
             </w:r>
           </w:p>
@@ -9344,7 +9386,6 @@
             <w:r>
               <w:rPr>
                 <w:bCs/>
-                <w:i/>
                 <w:szCs w:val="24"/>
               </w:rPr>
               <w:t>GENERAL CHARACTERISTICS</w:t>
@@ -9517,14 +9558,12 @@
               </w:rPr>
               <w:t xml:space="preserve">Allows to the admin to have a view of </w:t>
             </w:r>
-            <w:proofErr w:type="gramStart"/>
-            <w:r>
-              <w:rPr>
-                <w:sz w:val="24"/>
-              </w:rPr>
-              <w:t>all the</w:t>
-            </w:r>
-            <w:proofErr w:type="gramEnd"/>
+            <w:r>
+              <w:rPr>
+                <w:sz w:val="24"/>
+              </w:rPr>
+              <w:t>the entire</w:t>
+            </w:r>
             <w:r>
               <w:rPr>
                 <w:sz w:val="24"/>
@@ -9716,9 +9755,6 @@
               </w:rPr>
             </w:pPr>
             <w:r>
-              <w:rPr>
-                <w:i/>
-              </w:rPr>
               <w:t>MAIN FLOW</w:t>
             </w:r>
           </w:p>
@@ -9841,7 +9877,7 @@
               <w:rPr>
                 <w:sz w:val="24"/>
               </w:rPr>
-              <w:t xml:space="preserve"> The system reloads the form with the fields: Order Id, Customer Name, Customer Email, Status and Edit option</w:t>
+              <w:t xml:space="preserve"> The system reloads the form with the fields: Order Id, Customer Name, Customer Email, Status, Edit option and Log out button.</w:t>
             </w:r>
           </w:p>
         </w:tc>
@@ -9980,9 +10016,6 @@
               </w:rPr>
             </w:pPr>
             <w:r>
-              <w:rPr>
-                <w:i/>
-              </w:rPr>
               <w:t>ALTERNATIVE FLOWS</w:t>
             </w:r>
           </w:p>
@@ -10076,9 +10109,6 @@
               </w:rPr>
             </w:pPr>
             <w:r>
-              <w:rPr>
-                <w:i/>
-              </w:rPr>
               <w:t>RELATED INFORMATION</w:t>
             </w:r>
           </w:p>
@@ -10184,6 +10214,7 @@
                 <w:b/>
                 <w:sz w:val="24"/>
               </w:rPr>
+              <w:lastRenderedPageBreak/>
               <w:t>NOTES &amp; ISSUES</w:t>
             </w:r>
           </w:p>
@@ -10334,10 +10365,8 @@
             <w:r>
               <w:rPr>
                 <w:bCs/>
-                <w:i/>
                 <w:szCs w:val="24"/>
               </w:rPr>
-              <w:lastRenderedPageBreak/>
               <w:t>GENERAL CHARACTERISTICS</w:t>
             </w:r>
           </w:p>
@@ -10655,16 +10684,7 @@
                 <w:b/>
                 <w:sz w:val="24"/>
               </w:rPr>
-              <w:t>Failed Post Con</w:t>
-            </w:r>
-            <w:bookmarkStart w:id="9" w:name="_GoBack"/>
-            <w:bookmarkEnd w:id="9"/>
-            <w:r>
-              <w:rPr>
-                <w:b/>
-                <w:sz w:val="24"/>
-              </w:rPr>
-              <w:t>dition</w:t>
+              <w:t>Failed Post Condition</w:t>
             </w:r>
           </w:p>
         </w:tc>
@@ -10702,9 +10722,6 @@
               </w:rPr>
             </w:pPr>
             <w:r>
-              <w:rPr>
-                <w:i/>
-              </w:rPr>
               <w:t>MAIN FLOW</w:t>
             </w:r>
           </w:p>
@@ -10827,7 +10844,7 @@
               <w:rPr>
                 <w:sz w:val="24"/>
               </w:rPr>
-              <w:t>The view with list of order requests is displayed. The list contains Item name, Item Price, Item Units, Item Picture, Total Price and Request Status. Request Status has several options: Pending, Processing, Pick Up, Printing, Delivery, Completed</w:t>
+              <w:t>The view with list of order requests is displayed. The list contains Item name, Item Price, Item Units, Item Picture, Total Price and Request Status. Request Status has several options: Pending, Processing, Pick Up, Printing, Delivery, Completed and Log out button</w:t>
             </w:r>
           </w:p>
         </w:tc>
@@ -10994,9 +11011,6 @@
               </w:rPr>
             </w:pPr>
             <w:r>
-              <w:rPr>
-                <w:i/>
-              </w:rPr>
               <w:t>ALTERNATIVE FLOWS</w:t>
             </w:r>
           </w:p>
@@ -11090,9 +11104,6 @@
               </w:rPr>
             </w:pPr>
             <w:r>
-              <w:rPr>
-                <w:i/>
-              </w:rPr>
               <w:t>RELATED INFORMATION</w:t>
             </w:r>
           </w:p>
@@ -11263,6 +11274,8 @@
         </w:tc>
       </w:tr>
     </w:tbl>
+    <w:p/>
+    <w:p/>
     <w:p>
       <w:pPr>
         <w:pStyle w:val="normal0"/>
@@ -11460,21 +11473,7 @@
         <w:rPr>
           <w:b w:val="0"/>
         </w:rPr>
-        <w:t>&lt;</w:t>
-      </w:r>
-      <w:proofErr w:type="spellStart"/>
-      <w:r>
-        <w:rPr>
-          <w:b w:val="0"/>
-        </w:rPr>
-        <w:t>Object.Name</w:t>
-      </w:r>
-      <w:proofErr w:type="spellEnd"/>
-      <w:r>
-        <w:rPr>
-          <w:b w:val="0"/>
-        </w:rPr>
-        <w:t>&gt; Usage</w:t>
+        <w:t>&lt;Object.Name&gt; Usage</w:t>
       </w:r>
     </w:p>
     <w:p>
@@ -11513,15 +11512,13 @@
         </w:rPr>
         <w:t>Figure 2 &lt;</w:t>
       </w:r>
-      <w:proofErr w:type="spellStart"/>
       <w:r>
         <w:rPr>
           <w:b/>
           <w:color w:val="0000FF"/>
         </w:rPr>
-        <w:t>ClassDiagram</w:t>
-      </w:r>
-      <w:proofErr w:type="spellEnd"/>
+        <w:t>Class Diagram</w:t>
+      </w:r>
       <w:r>
         <w:rPr>
           <w:b/>
@@ -11619,15 +11616,13 @@
         </w:rPr>
         <w:t>[An interaction diagram shows how a set of objects or entities communicate with each other to perform a complex task</w:t>
       </w:r>
-      <w:proofErr w:type="gramStart"/>
       <w:r>
         <w:rPr>
           <w:i/>
           <w:color w:val="0000FF"/>
         </w:rPr>
-        <w:t>. ]</w:t>
-      </w:r>
-      <w:proofErr w:type="gramEnd"/>
+        <w:t>.]</w:t>
+      </w:r>
     </w:p>
     <w:p>
       <w:pPr>
@@ -11651,23 +11646,7 @@
           <w:b/>
           <w:color w:val="0000FF"/>
         </w:rPr>
-        <w:t>&lt;</w:t>
-      </w:r>
-      <w:proofErr w:type="spellStart"/>
-      <w:r>
-        <w:rPr>
-          <w:b/>
-          <w:color w:val="0000FF"/>
-        </w:rPr>
-        <w:t>InteractionDiagram.Name</w:t>
-      </w:r>
-      <w:proofErr w:type="spellEnd"/>
-      <w:r>
-        <w:rPr>
-          <w:b/>
-          <w:color w:val="0000FF"/>
-        </w:rPr>
-        <w:t>&gt;</w:t>
+        <w:t>&lt;InteractionDiagram.Name&gt;</w:t>
       </w:r>
       <w:r>
         <w:rPr>
@@ -11733,15 +11712,13 @@
         </w:rPr>
         <w:t>[This section describes alternative designs that were considered</w:t>
       </w:r>
-      <w:proofErr w:type="gramStart"/>
       <w:r>
         <w:rPr>
           <w:i/>
           <w:color w:val="0000FF"/>
         </w:rPr>
-        <w:t>. ]</w:t>
-      </w:r>
-      <w:proofErr w:type="gramEnd"/>
+        <w:t>.]</w:t>
+      </w:r>
     </w:p>
     <w:p>
       <w:pPr>
@@ -11761,13 +11738,80 @@
         <w:widowControl w:val="0"/>
         <w:spacing w:after="120"/>
         <w:ind w:left="720"/>
-      </w:pPr>
-      <w:r>
         <w:rPr>
           <w:i/>
           <w:color w:val="0000FF"/>
         </w:rPr>
-        <w:t xml:space="preserve">[All known risks/issues and a list of all assumptions/Dependencies. Some of this may simply be rehashing what you wrote in a previous section of the document. </w:t>
+      </w:pPr>
+      <w:r>
+        <w:rPr>
+          <w:i/>
+          <w:color w:val="0000FF"/>
+        </w:rPr>
+        <w:t>Risk</w:t>
+      </w:r>
+    </w:p>
+    <w:p>
+      <w:pPr>
+        <w:pStyle w:val="normal0"/>
+        <w:widowControl w:val="0"/>
+        <w:numPr>
+          <w:ilvl w:val="0"/>
+          <w:numId w:val="3"/>
+        </w:numPr>
+        <w:spacing w:after="120"/>
+        <w:rPr>
+          <w:i/>
+          <w:color w:val="0000FF"/>
+        </w:rPr>
+      </w:pPr>
+      <w:r>
+        <w:rPr>
+          <w:i/>
+          <w:color w:val="0000FF"/>
+        </w:rPr>
+        <w:t>Image size too big.</w:t>
+      </w:r>
+    </w:p>
+    <w:p>
+      <w:pPr>
+        <w:pStyle w:val="normal0"/>
+        <w:widowControl w:val="0"/>
+        <w:spacing w:after="120"/>
+        <w:ind w:left="720"/>
+        <w:rPr>
+          <w:i/>
+          <w:color w:val="0000FF"/>
+        </w:rPr>
+      </w:pPr>
+      <w:r>
+        <w:rPr>
+          <w:i/>
+          <w:color w:val="0000FF"/>
+        </w:rPr>
+        <w:t>Dependencies:</w:t>
+      </w:r>
+    </w:p>
+    <w:p>
+      <w:pPr>
+        <w:pStyle w:val="normal0"/>
+        <w:widowControl w:val="0"/>
+        <w:numPr>
+          <w:ilvl w:val="0"/>
+          <w:numId w:val="3"/>
+        </w:numPr>
+        <w:spacing w:after="120"/>
+        <w:rPr>
+          <w:i/>
+          <w:color w:val="0000FF"/>
+        </w:rPr>
+      </w:pPr>
+      <w:r>
+        <w:rPr>
+          <w:i/>
+          <w:color w:val="0000FF"/>
+        </w:rPr>
+        <w:t>User’s image upload</w:t>
       </w:r>
     </w:p>
     <w:p>
@@ -11782,7 +11826,7 @@
           <w:i/>
           <w:color w:val="0000FF"/>
         </w:rPr>
-        <w:t xml:space="preserve">What’s important is getting all of these items into one section so that the reader doesn’t have to read the whole document to understand what the benefits, risks and assumptions are. </w:t>
+        <w:t xml:space="preserve"> </w:t>
       </w:r>
     </w:p>
     <w:p>
@@ -11801,15 +11845,54 @@
       <w:pPr>
         <w:pStyle w:val="normal0"/>
         <w:widowControl w:val="0"/>
+        <w:numPr>
+          <w:ilvl w:val="0"/>
+          <w:numId w:val="2"/>
+        </w:numPr>
         <w:spacing w:after="120"/>
-        <w:ind w:left="720"/>
       </w:pPr>
       <w:r>
         <w:rPr>
           <w:i/>
           <w:color w:val="0000FF"/>
         </w:rPr>
-        <w:t>[This section describes next steps, functionality-wise as well as design improvements]</w:t>
+        <w:t>Item management module</w:t>
+      </w:r>
+    </w:p>
+    <w:p>
+      <w:pPr>
+        <w:pStyle w:val="normal0"/>
+        <w:widowControl w:val="0"/>
+        <w:numPr>
+          <w:ilvl w:val="0"/>
+          <w:numId w:val="2"/>
+        </w:numPr>
+        <w:spacing w:after="120"/>
+      </w:pPr>
+      <w:r>
+        <w:rPr>
+          <w:i/>
+          <w:color w:val="0000FF"/>
+        </w:rPr>
+        <w:t>Feedback module</w:t>
+      </w:r>
+    </w:p>
+    <w:p>
+      <w:pPr>
+        <w:pStyle w:val="normal0"/>
+        <w:widowControl w:val="0"/>
+        <w:numPr>
+          <w:ilvl w:val="0"/>
+          <w:numId w:val="2"/>
+        </w:numPr>
+        <w:spacing w:after="120"/>
+      </w:pPr>
+      <w:r>
+        <w:rPr>
+          <w:i/>
+          <w:color w:val="0000FF"/>
+        </w:rPr>
+        <w:t>Image repository for clients</w:t>
       </w:r>
     </w:p>
     <w:p>
@@ -11955,6 +12038,345 @@
 <file path=word/numbering.xml><?xml version="1.0" encoding="utf-8"?>
 <w:numbering xmlns:wpc="http://schemas.microsoft.com/office/word/2010/wordprocessingCanvas" xmlns:mo="http://schemas.microsoft.com/office/mac/office/2008/main" xmlns:mc="http://schemas.openxmlformats.org/markup-compatibility/2006" xmlns:mv="urn:schemas-microsoft-com:mac:vml" xmlns:o="urn:schemas-microsoft-com:office:office" xmlns:r="http://schemas.openxmlformats.org/officeDocument/2006/relationships" xmlns:m="http://schemas.openxmlformats.org/officeDocument/2006/math" xmlns:v="urn:schemas-microsoft-com:vml" xmlns:wp14="http://schemas.microsoft.com/office/word/2010/wordprocessingDrawing" xmlns:wp="http://schemas.openxmlformats.org/drawingml/2006/wordprocessingDrawing" xmlns:w10="urn:schemas-microsoft-com:office:word" xmlns:w="http://schemas.openxmlformats.org/wordprocessingml/2006/main" xmlns:w14="http://schemas.microsoft.com/office/word/2010/wordml" xmlns:wpg="http://schemas.microsoft.com/office/word/2010/wordprocessingGroup" xmlns:wpi="http://schemas.microsoft.com/office/word/2010/wordprocessingInk" xmlns:wne="http://schemas.microsoft.com/office/word/2006/wordml" xmlns:wps="http://schemas.microsoft.com/office/word/2010/wordprocessingShape" mc:Ignorable="w14 wp14">
   <w:abstractNum w:abstractNumId="0">
+    <w:nsid w:val="0ED65317"/>
+    <w:multiLevelType w:val="hybridMultilevel"/>
+    <w:tmpl w:val="B31EF2C2"/>
+    <w:lvl w:ilvl="0" w:tplc="04090001">
+      <w:start w:val="1"/>
+      <w:numFmt w:val="bullet"/>
+      <w:lvlText w:val=""/>
+      <w:lvlJc w:val="left"/>
+      <w:pPr>
+        <w:ind w:left="1440" w:hanging="360"/>
+      </w:pPr>
+      <w:rPr>
+        <w:rFonts w:ascii="Symbol" w:hAnsi="Symbol" w:hint="default"/>
+      </w:rPr>
+    </w:lvl>
+    <w:lvl w:ilvl="1" w:tplc="04090003" w:tentative="1">
+      <w:start w:val="1"/>
+      <w:numFmt w:val="bullet"/>
+      <w:lvlText w:val="o"/>
+      <w:lvlJc w:val="left"/>
+      <w:pPr>
+        <w:ind w:left="2160" w:hanging="360"/>
+      </w:pPr>
+      <w:rPr>
+        <w:rFonts w:ascii="Courier New" w:hAnsi="Courier New" w:hint="default"/>
+      </w:rPr>
+    </w:lvl>
+    <w:lvl w:ilvl="2" w:tplc="04090005" w:tentative="1">
+      <w:start w:val="1"/>
+      <w:numFmt w:val="bullet"/>
+      <w:lvlText w:val=""/>
+      <w:lvlJc w:val="left"/>
+      <w:pPr>
+        <w:ind w:left="2880" w:hanging="360"/>
+      </w:pPr>
+      <w:rPr>
+        <w:rFonts w:ascii="Wingdings" w:hAnsi="Wingdings" w:hint="default"/>
+      </w:rPr>
+    </w:lvl>
+    <w:lvl w:ilvl="3" w:tplc="04090001" w:tentative="1">
+      <w:start w:val="1"/>
+      <w:numFmt w:val="bullet"/>
+      <w:lvlText w:val=""/>
+      <w:lvlJc w:val="left"/>
+      <w:pPr>
+        <w:ind w:left="3600" w:hanging="360"/>
+      </w:pPr>
+      <w:rPr>
+        <w:rFonts w:ascii="Symbol" w:hAnsi="Symbol" w:hint="default"/>
+      </w:rPr>
+    </w:lvl>
+    <w:lvl w:ilvl="4" w:tplc="04090003" w:tentative="1">
+      <w:start w:val="1"/>
+      <w:numFmt w:val="bullet"/>
+      <w:lvlText w:val="o"/>
+      <w:lvlJc w:val="left"/>
+      <w:pPr>
+        <w:ind w:left="4320" w:hanging="360"/>
+      </w:pPr>
+      <w:rPr>
+        <w:rFonts w:ascii="Courier New" w:hAnsi="Courier New" w:hint="default"/>
+      </w:rPr>
+    </w:lvl>
+    <w:lvl w:ilvl="5" w:tplc="04090005" w:tentative="1">
+      <w:start w:val="1"/>
+      <w:numFmt w:val="bullet"/>
+      <w:lvlText w:val=""/>
+      <w:lvlJc w:val="left"/>
+      <w:pPr>
+        <w:ind w:left="5040" w:hanging="360"/>
+      </w:pPr>
+      <w:rPr>
+        <w:rFonts w:ascii="Wingdings" w:hAnsi="Wingdings" w:hint="default"/>
+      </w:rPr>
+    </w:lvl>
+    <w:lvl w:ilvl="6" w:tplc="04090001" w:tentative="1">
+      <w:start w:val="1"/>
+      <w:numFmt w:val="bullet"/>
+      <w:lvlText w:val=""/>
+      <w:lvlJc w:val="left"/>
+      <w:pPr>
+        <w:ind w:left="5760" w:hanging="360"/>
+      </w:pPr>
+      <w:rPr>
+        <w:rFonts w:ascii="Symbol" w:hAnsi="Symbol" w:hint="default"/>
+      </w:rPr>
+    </w:lvl>
+    <w:lvl w:ilvl="7" w:tplc="04090003" w:tentative="1">
+      <w:start w:val="1"/>
+      <w:numFmt w:val="bullet"/>
+      <w:lvlText w:val="o"/>
+      <w:lvlJc w:val="left"/>
+      <w:pPr>
+        <w:ind w:left="6480" w:hanging="360"/>
+      </w:pPr>
+      <w:rPr>
+        <w:rFonts w:ascii="Courier New" w:hAnsi="Courier New" w:hint="default"/>
+      </w:rPr>
+    </w:lvl>
+    <w:lvl w:ilvl="8" w:tplc="04090005" w:tentative="1">
+      <w:start w:val="1"/>
+      <w:numFmt w:val="bullet"/>
+      <w:lvlText w:val=""/>
+      <w:lvlJc w:val="left"/>
+      <w:pPr>
+        <w:ind w:left="7200" w:hanging="360"/>
+      </w:pPr>
+      <w:rPr>
+        <w:rFonts w:ascii="Wingdings" w:hAnsi="Wingdings" w:hint="default"/>
+      </w:rPr>
+    </w:lvl>
+  </w:abstractNum>
+  <w:abstractNum w:abstractNumId="1">
+    <w:nsid w:val="2A147078"/>
+    <w:multiLevelType w:val="hybridMultilevel"/>
+    <w:tmpl w:val="B5D67D6E"/>
+    <w:lvl w:ilvl="0" w:tplc="04090001">
+      <w:start w:val="1"/>
+      <w:numFmt w:val="bullet"/>
+      <w:lvlText w:val=""/>
+      <w:lvlJc w:val="left"/>
+      <w:pPr>
+        <w:ind w:left="1440" w:hanging="360"/>
+      </w:pPr>
+      <w:rPr>
+        <w:rFonts w:ascii="Symbol" w:hAnsi="Symbol" w:hint="default"/>
+      </w:rPr>
+    </w:lvl>
+    <w:lvl w:ilvl="1" w:tplc="04090003" w:tentative="1">
+      <w:start w:val="1"/>
+      <w:numFmt w:val="bullet"/>
+      <w:lvlText w:val="o"/>
+      <w:lvlJc w:val="left"/>
+      <w:pPr>
+        <w:ind w:left="2160" w:hanging="360"/>
+      </w:pPr>
+      <w:rPr>
+        <w:rFonts w:ascii="Courier New" w:hAnsi="Courier New" w:hint="default"/>
+      </w:rPr>
+    </w:lvl>
+    <w:lvl w:ilvl="2" w:tplc="04090005" w:tentative="1">
+      <w:start w:val="1"/>
+      <w:numFmt w:val="bullet"/>
+      <w:lvlText w:val=""/>
+      <w:lvlJc w:val="left"/>
+      <w:pPr>
+        <w:ind w:left="2880" w:hanging="360"/>
+      </w:pPr>
+      <w:rPr>
+        <w:rFonts w:ascii="Wingdings" w:hAnsi="Wingdings" w:hint="default"/>
+      </w:rPr>
+    </w:lvl>
+    <w:lvl w:ilvl="3" w:tplc="04090001" w:tentative="1">
+      <w:start w:val="1"/>
+      <w:numFmt w:val="bullet"/>
+      <w:lvlText w:val=""/>
+      <w:lvlJc w:val="left"/>
+      <w:pPr>
+        <w:ind w:left="3600" w:hanging="360"/>
+      </w:pPr>
+      <w:rPr>
+        <w:rFonts w:ascii="Symbol" w:hAnsi="Symbol" w:hint="default"/>
+      </w:rPr>
+    </w:lvl>
+    <w:lvl w:ilvl="4" w:tplc="04090003" w:tentative="1">
+      <w:start w:val="1"/>
+      <w:numFmt w:val="bullet"/>
+      <w:lvlText w:val="o"/>
+      <w:lvlJc w:val="left"/>
+      <w:pPr>
+        <w:ind w:left="4320" w:hanging="360"/>
+      </w:pPr>
+      <w:rPr>
+        <w:rFonts w:ascii="Courier New" w:hAnsi="Courier New" w:hint="default"/>
+      </w:rPr>
+    </w:lvl>
+    <w:lvl w:ilvl="5" w:tplc="04090005" w:tentative="1">
+      <w:start w:val="1"/>
+      <w:numFmt w:val="bullet"/>
+      <w:lvlText w:val=""/>
+      <w:lvlJc w:val="left"/>
+      <w:pPr>
+        <w:ind w:left="5040" w:hanging="360"/>
+      </w:pPr>
+      <w:rPr>
+        <w:rFonts w:ascii="Wingdings" w:hAnsi="Wingdings" w:hint="default"/>
+      </w:rPr>
+    </w:lvl>
+    <w:lvl w:ilvl="6" w:tplc="04090001" w:tentative="1">
+      <w:start w:val="1"/>
+      <w:numFmt w:val="bullet"/>
+      <w:lvlText w:val=""/>
+      <w:lvlJc w:val="left"/>
+      <w:pPr>
+        <w:ind w:left="5760" w:hanging="360"/>
+      </w:pPr>
+      <w:rPr>
+        <w:rFonts w:ascii="Symbol" w:hAnsi="Symbol" w:hint="default"/>
+      </w:rPr>
+    </w:lvl>
+    <w:lvl w:ilvl="7" w:tplc="04090003" w:tentative="1">
+      <w:start w:val="1"/>
+      <w:numFmt w:val="bullet"/>
+      <w:lvlText w:val="o"/>
+      <w:lvlJc w:val="left"/>
+      <w:pPr>
+        <w:ind w:left="6480" w:hanging="360"/>
+      </w:pPr>
+      <w:rPr>
+        <w:rFonts w:ascii="Courier New" w:hAnsi="Courier New" w:hint="default"/>
+      </w:rPr>
+    </w:lvl>
+    <w:lvl w:ilvl="8" w:tplc="04090005" w:tentative="1">
+      <w:start w:val="1"/>
+      <w:numFmt w:val="bullet"/>
+      <w:lvlText w:val=""/>
+      <w:lvlJc w:val="left"/>
+      <w:pPr>
+        <w:ind w:left="7200" w:hanging="360"/>
+      </w:pPr>
+      <w:rPr>
+        <w:rFonts w:ascii="Wingdings" w:hAnsi="Wingdings" w:hint="default"/>
+      </w:rPr>
+    </w:lvl>
+  </w:abstractNum>
+  <w:abstractNum w:abstractNumId="2">
+    <w:nsid w:val="34C10383"/>
+    <w:multiLevelType w:val="hybridMultilevel"/>
+    <w:tmpl w:val="DF2E98AC"/>
+    <w:lvl w:ilvl="0" w:tplc="04090001">
+      <w:start w:val="1"/>
+      <w:numFmt w:val="bullet"/>
+      <w:lvlText w:val=""/>
+      <w:lvlJc w:val="left"/>
+      <w:pPr>
+        <w:ind w:left="1170" w:hanging="360"/>
+      </w:pPr>
+      <w:rPr>
+        <w:rFonts w:ascii="Symbol" w:hAnsi="Symbol" w:hint="default"/>
+      </w:rPr>
+    </w:lvl>
+    <w:lvl w:ilvl="1" w:tplc="04090003" w:tentative="1">
+      <w:start w:val="1"/>
+      <w:numFmt w:val="bullet"/>
+      <w:lvlText w:val="o"/>
+      <w:lvlJc w:val="left"/>
+      <w:pPr>
+        <w:ind w:left="1890" w:hanging="360"/>
+      </w:pPr>
+      <w:rPr>
+        <w:rFonts w:ascii="Courier New" w:hAnsi="Courier New" w:hint="default"/>
+      </w:rPr>
+    </w:lvl>
+    <w:lvl w:ilvl="2" w:tplc="04090005" w:tentative="1">
+      <w:start w:val="1"/>
+      <w:numFmt w:val="bullet"/>
+      <w:lvlText w:val=""/>
+      <w:lvlJc w:val="left"/>
+      <w:pPr>
+        <w:ind w:left="2610" w:hanging="360"/>
+      </w:pPr>
+      <w:rPr>
+        <w:rFonts w:ascii="Wingdings" w:hAnsi="Wingdings" w:hint="default"/>
+      </w:rPr>
+    </w:lvl>
+    <w:lvl w:ilvl="3" w:tplc="04090001" w:tentative="1">
+      <w:start w:val="1"/>
+      <w:numFmt w:val="bullet"/>
+      <w:lvlText w:val=""/>
+      <w:lvlJc w:val="left"/>
+      <w:pPr>
+        <w:ind w:left="3330" w:hanging="360"/>
+      </w:pPr>
+      <w:rPr>
+        <w:rFonts w:ascii="Symbol" w:hAnsi="Symbol" w:hint="default"/>
+      </w:rPr>
+    </w:lvl>
+    <w:lvl w:ilvl="4" w:tplc="04090003" w:tentative="1">
+      <w:start w:val="1"/>
+      <w:numFmt w:val="bullet"/>
+      <w:lvlText w:val="o"/>
+      <w:lvlJc w:val="left"/>
+      <w:pPr>
+        <w:ind w:left="4050" w:hanging="360"/>
+      </w:pPr>
+      <w:rPr>
+        <w:rFonts w:ascii="Courier New" w:hAnsi="Courier New" w:hint="default"/>
+      </w:rPr>
+    </w:lvl>
+    <w:lvl w:ilvl="5" w:tplc="04090005" w:tentative="1">
+      <w:start w:val="1"/>
+      <w:numFmt w:val="bullet"/>
+      <w:lvlText w:val=""/>
+      <w:lvlJc w:val="left"/>
+      <w:pPr>
+        <w:ind w:left="4770" w:hanging="360"/>
+      </w:pPr>
+      <w:rPr>
+        <w:rFonts w:ascii="Wingdings" w:hAnsi="Wingdings" w:hint="default"/>
+      </w:rPr>
+    </w:lvl>
+    <w:lvl w:ilvl="6" w:tplc="04090001" w:tentative="1">
+      <w:start w:val="1"/>
+      <w:numFmt w:val="bullet"/>
+      <w:lvlText w:val=""/>
+      <w:lvlJc w:val="left"/>
+      <w:pPr>
+        <w:ind w:left="5490" w:hanging="360"/>
+      </w:pPr>
+      <w:rPr>
+        <w:rFonts w:ascii="Symbol" w:hAnsi="Symbol" w:hint="default"/>
+      </w:rPr>
+    </w:lvl>
+    <w:lvl w:ilvl="7" w:tplc="04090003" w:tentative="1">
+      <w:start w:val="1"/>
+      <w:numFmt w:val="bullet"/>
+      <w:lvlText w:val="o"/>
+      <w:lvlJc w:val="left"/>
+      <w:pPr>
+        <w:ind w:left="6210" w:hanging="360"/>
+      </w:pPr>
+      <w:rPr>
+        <w:rFonts w:ascii="Courier New" w:hAnsi="Courier New" w:hint="default"/>
+      </w:rPr>
+    </w:lvl>
+    <w:lvl w:ilvl="8" w:tplc="04090005" w:tentative="1">
+      <w:start w:val="1"/>
+      <w:numFmt w:val="bullet"/>
+      <w:lvlText w:val=""/>
+      <w:lvlJc w:val="left"/>
+      <w:pPr>
+        <w:ind w:left="6930" w:hanging="360"/>
+      </w:pPr>
+      <w:rPr>
+        <w:rFonts w:ascii="Wingdings" w:hAnsi="Wingdings" w:hint="default"/>
+      </w:rPr>
+    </w:lvl>
+  </w:abstractNum>
+  <w:abstractNum w:abstractNumId="3">
     <w:nsid w:val="7862184A"/>
     <w:multiLevelType w:val="multilevel"/>
     <w:tmpl w:val="1744D18C"/>
@@ -12069,7 +12491,16 @@
     </w:lvl>
   </w:abstractNum>
   <w:num w:numId="1">
+    <w:abstractNumId w:val="3"/>
+  </w:num>
+  <w:num w:numId="2">
     <w:abstractNumId w:val="0"/>
+  </w:num>
+  <w:num w:numId="3">
+    <w:abstractNumId w:val="1"/>
+  </w:num>
+  <w:num w:numId="4">
+    <w:abstractNumId w:val="2"/>
   </w:num>
 </w:numbering>
 </file>

</xml_diff>

<commit_message>
Added button for pay order from customer order history
</commit_message>
<xml_diff>
--- a/documentation/MVC_UnicornsDesign.docx
+++ b/documentation/MVC_UnicornsDesign.docx
@@ -1,6 +1,6 @@
 
 <file path=word/document.xml><?xml version="1.0" encoding="utf-8"?>
-<w:document xmlns:wpc="http://schemas.microsoft.com/office/word/2010/wordprocessingCanvas" xmlns:mo="http://schemas.microsoft.com/office/mac/office/2008/main" xmlns:mc="http://schemas.openxmlformats.org/markup-compatibility/2006" xmlns:mv="urn:schemas-microsoft-com:mac:vml" xmlns:o="urn:schemas-microsoft-com:office:office" xmlns:r="http://schemas.openxmlformats.org/officeDocument/2006/relationships" xmlns:m="http://schemas.openxmlformats.org/officeDocument/2006/math" xmlns:v="urn:schemas-microsoft-com:vml" xmlns:wp14="http://schemas.microsoft.com/office/word/2010/wordprocessingDrawing" xmlns:wp="http://schemas.openxmlformats.org/drawingml/2006/wordprocessingDrawing" xmlns:w10="urn:schemas-microsoft-com:office:word" xmlns:w="http://schemas.openxmlformats.org/wordprocessingml/2006/main" xmlns:w14="http://schemas.microsoft.com/office/word/2010/wordml" xmlns:wpg="http://schemas.microsoft.com/office/word/2010/wordprocessingGroup" xmlns:wpi="http://schemas.microsoft.com/office/word/2010/wordprocessingInk" xmlns:wne="http://schemas.microsoft.com/office/word/2006/wordml" xmlns:wps="http://schemas.microsoft.com/office/word/2010/wordprocessingShape" mc:Ignorable="w14 wp14">
+<w:document xmlns:ve="http://schemas.openxmlformats.org/markup-compatibility/2006" xmlns:o="urn:schemas-microsoft-com:office:office" xmlns:r="http://schemas.openxmlformats.org/officeDocument/2006/relationships" xmlns:m="http://schemas.openxmlformats.org/officeDocument/2006/math" xmlns:v="urn:schemas-microsoft-com:vml" xmlns:wp="http://schemas.openxmlformats.org/drawingml/2006/wordprocessingDrawing" xmlns:w10="urn:schemas-microsoft-com:office:word" xmlns:w="http://schemas.openxmlformats.org/wordprocessingml/2006/main" xmlns:wne="http://schemas.microsoft.com/office/word/2006/wordml">
   <w:background w:color="FFFFFF"/>
   <w:body>
     <w:p>
@@ -14,7 +14,7 @@
           <w:noProof/>
         </w:rPr>
         <w:drawing>
-          <wp:inline distT="0" distB="0" distL="114300" distR="114300" wp14:anchorId="316FC5BB" wp14:editId="28015ECB">
+          <wp:inline distT="0" distB="0" distL="114300" distR="114300">
             <wp:extent cx="2401570" cy="2103755"/>
             <wp:effectExtent l="0" t="0" r="0" b="0"/>
             <wp:docPr id="2" name="image06.png"/>
@@ -27,7 +27,7 @@
                     <pic:cNvPicPr preferRelativeResize="0"/>
                   </pic:nvPicPr>
                   <pic:blipFill>
-                    <a:blip r:embed="rId8"/>
+                    <a:blip r:embed="rId7"/>
                     <a:srcRect/>
                     <a:stretch>
                       <a:fillRect/>
@@ -110,7 +110,7 @@
           <w:insideV w:val="single" w:sz="6" w:space="0" w:color="000000"/>
         </w:tblBorders>
         <w:tblLayout w:type="fixed"/>
-        <w:tblLook w:val="0000" w:firstRow="0" w:lastRow="0" w:firstColumn="0" w:lastColumn="0" w:noHBand="0" w:noVBand="0"/>
+        <w:tblLook w:val="0000"/>
       </w:tblPr>
       <w:tblGrid>
         <w:gridCol w:w="2304"/>
@@ -319,9 +319,19 @@
               <w:widowControl w:val="0"/>
               <w:spacing w:after="120"/>
             </w:pPr>
-            <w:r>
-              <w:t>Ecaterina Galeru</w:t>
-            </w:r>
+            <w:proofErr w:type="spellStart"/>
+            <w:r>
+              <w:t>Ecaterina</w:t>
+            </w:r>
+            <w:proofErr w:type="spellEnd"/>
+            <w:r>
+              <w:t xml:space="preserve"> </w:t>
+            </w:r>
+            <w:proofErr w:type="spellStart"/>
+            <w:r>
+              <w:t>Galeru</w:t>
+            </w:r>
+            <w:proofErr w:type="spellEnd"/>
           </w:p>
         </w:tc>
       </w:tr>
@@ -811,7 +821,6 @@
         </w:r>
       </w:hyperlink>
       <w:hyperlink w:anchor="h.3dy6vkm">
-        <w:proofErr w:type="gramStart"/>
         <w:r>
           <w:rPr>
             <w:rFonts w:ascii="Calibri" w:eastAsia="Calibri" w:hAnsi="Calibri" w:cs="Calibri"/>
@@ -826,9 +835,24 @@
             <w:color w:val="0000FF"/>
             <w:u w:val="single"/>
           </w:rPr>
-          <w:t>&lt;Object.Name&gt; Usage</w:t>
+          <w:t>&lt;</w:t>
         </w:r>
-        <w:proofErr w:type="gramEnd"/>
+        <w:proofErr w:type="spellStart"/>
+        <w:r>
+          <w:rPr>
+            <w:color w:val="0000FF"/>
+            <w:u w:val="single"/>
+          </w:rPr>
+          <w:t>Object.Name</w:t>
+        </w:r>
+        <w:proofErr w:type="spellEnd"/>
+        <w:r>
+          <w:rPr>
+            <w:color w:val="0000FF"/>
+            <w:u w:val="single"/>
+          </w:rPr>
+          <w:t>&gt; Usage</w:t>
+        </w:r>
       </w:hyperlink>
       <w:hyperlink w:anchor="h.1t3h5sf">
         <w:r>
@@ -1303,7 +1327,7 @@
           <w:noProof/>
         </w:rPr>
         <w:drawing>
-          <wp:inline distT="0" distB="0" distL="114300" distR="114300" wp14:anchorId="579E4CA3" wp14:editId="6EEF0093">
+          <wp:inline distT="0" distB="0" distL="114300" distR="114300">
             <wp:extent cx="5479415" cy="1692910"/>
             <wp:effectExtent l="0" t="0" r="0" b="0"/>
             <wp:docPr id="3" name="image07.png"/>
@@ -1316,7 +1340,7 @@
                     <pic:cNvPicPr preferRelativeResize="0"/>
                   </pic:nvPicPr>
                   <pic:blipFill>
-                    <a:blip r:embed="rId9"/>
+                    <a:blip r:embed="rId8"/>
                     <a:srcRect/>
                     <a:stretch>
                       <a:fillRect/>
@@ -1355,7 +1379,10 @@
         </w:numPr>
       </w:pPr>
       <w:r>
-        <w:t>The client wants to have the option to get customers to register on the system.</w:t>
+        <w:t>As a customer I want</w:t>
+      </w:r>
+      <w:r>
+        <w:t xml:space="preserve"> to have the option to register on the system.</w:t>
       </w:r>
     </w:p>
     <w:p>
@@ -1367,7 +1394,10 @@
         </w:numPr>
       </w:pPr>
       <w:r>
-        <w:t>The client wants the customers to be able to login to the system.</w:t>
+        <w:t xml:space="preserve">As a customer I want </w:t>
+      </w:r>
+      <w:r>
+        <w:t>to be able to login to the system.</w:t>
       </w:r>
     </w:p>
     <w:p>
@@ -1379,7 +1409,10 @@
         </w:numPr>
       </w:pPr>
       <w:r>
-        <w:t>The client wants the customer to be able to logout of the system.</w:t>
+        <w:t xml:space="preserve">As a customer I want to </w:t>
+      </w:r>
+      <w:r>
+        <w:t>be able to logout of the system.</w:t>
       </w:r>
     </w:p>
     <w:p>
@@ -1391,7 +1424,10 @@
         </w:numPr>
       </w:pPr>
       <w:r>
-        <w:t>The client wants to have the option of creating printing services orders on the system.</w:t>
+        <w:t xml:space="preserve">As a customer I want to </w:t>
+      </w:r>
+      <w:r>
+        <w:t>have the option of creating printing services orders on the system.</w:t>
       </w:r>
     </w:p>
     <w:p>
@@ -1403,7 +1439,7 @@
         </w:numPr>
       </w:pPr>
       <w:r>
-        <w:t>The client wants the customer to have the option to pay the printing services order he created on the system.</w:t>
+        <w:t>As a customer I want to save order to pay for it later</w:t>
       </w:r>
     </w:p>
     <w:p>
@@ -1415,12 +1451,72 @@
         </w:numPr>
       </w:pPr>
       <w:r>
-        <w:t>The client wans</w:t>
+        <w:t>As a customer I want to have a history of my previous orders.</w:t>
+      </w:r>
+    </w:p>
+    <w:p>
+      <w:pPr>
+        <w:pStyle w:val="normal0"/>
+        <w:numPr>
+          <w:ilvl w:val="0"/>
+          <w:numId w:val="4"/>
+        </w:numPr>
+      </w:pPr>
+      <w:r>
+        <w:t xml:space="preserve">As a customer I want to </w:t>
+      </w:r>
+      <w:r>
+        <w:t>have the option to pa</w:t>
+      </w:r>
+      <w:r>
+        <w:t>y the printing services order that I</w:t>
+      </w:r>
+      <w:r>
+        <w:t xml:space="preserve"> created on the system.</w:t>
+      </w:r>
+    </w:p>
+    <w:p>
+      <w:pPr>
+        <w:pStyle w:val="normal0"/>
+        <w:numPr>
+          <w:ilvl w:val="0"/>
+          <w:numId w:val="4"/>
+        </w:numPr>
+      </w:pPr>
+      <w:r>
+        <w:t>As a customer I want to give feedback on the completed orders.</w:t>
+      </w:r>
+    </w:p>
+    <w:p>
+      <w:pPr>
+        <w:pStyle w:val="normal0"/>
+        <w:numPr>
+          <w:ilvl w:val="0"/>
+          <w:numId w:val="4"/>
+        </w:numPr>
+      </w:pPr>
+      <w:r>
+        <w:t xml:space="preserve">As an admin I want </w:t>
       </w:r>
       <w:bookmarkStart w:id="4" w:name="_GoBack"/>
       <w:bookmarkEnd w:id="4"/>
       <w:r>
-        <w:t xml:space="preserve"> to have an admin with the option of changing the status to the printing services orders the customer make on the system.</w:t>
+        <w:t>to view a list of all orders from all the clients</w:t>
+      </w:r>
+    </w:p>
+    <w:p>
+      <w:pPr>
+        <w:pStyle w:val="normal0"/>
+        <w:numPr>
+          <w:ilvl w:val="0"/>
+          <w:numId w:val="4"/>
+        </w:numPr>
+      </w:pPr>
+      <w:r>
+        <w:t xml:space="preserve">As an admin I want to be able to edit the status of the printing orders that </w:t>
+      </w:r>
+      <w:r>
+        <w:t>the customer make on the system.</w:t>
       </w:r>
     </w:p>
     <w:p>
@@ -1434,7 +1530,7 @@
         </w:rPr>
         <w:lastRenderedPageBreak/>
         <w:drawing>
-          <wp:inline distT="0" distB="0" distL="114300" distR="114300" wp14:anchorId="61F5EECD" wp14:editId="32D721CA">
+          <wp:inline distT="0" distB="0" distL="114300" distR="114300">
             <wp:extent cx="5483225" cy="3152775"/>
             <wp:effectExtent l="0" t="0" r="0" b="0"/>
             <wp:docPr id="4" name="image08.png"/>
@@ -1447,7 +1543,7 @@
                     <pic:cNvPicPr preferRelativeResize="0"/>
                   </pic:nvPicPr>
                   <pic:blipFill>
-                    <a:blip r:embed="rId10"/>
+                    <a:blip r:embed="rId9"/>
                     <a:srcRect/>
                     <a:stretch>
                       <a:fillRect/>
@@ -1480,7 +1576,7 @@
           <w:noProof/>
         </w:rPr>
         <w:drawing>
-          <wp:inline distT="0" distB="0" distL="114300" distR="114300" wp14:anchorId="02380AC5" wp14:editId="3B01C683">
+          <wp:inline distT="0" distB="0" distL="114300" distR="114300">
             <wp:extent cx="5485765" cy="3464560"/>
             <wp:effectExtent l="0" t="0" r="0" b="0"/>
             <wp:docPr id="5" name="image09.png"/>
@@ -1493,7 +1589,7 @@
                     <pic:cNvPicPr preferRelativeResize="0"/>
                   </pic:nvPicPr>
                   <pic:blipFill>
-                    <a:blip r:embed="rId11"/>
+                    <a:blip r:embed="rId10"/>
                     <a:srcRect/>
                     <a:stretch>
                       <a:fillRect/>
@@ -1562,7 +1658,7 @@
           <w:insideV w:val="single" w:sz="6" w:space="0" w:color="C0C0C0"/>
         </w:tblBorders>
         <w:tblLayout w:type="fixed"/>
-        <w:tblLook w:val="0000" w:firstRow="0" w:lastRow="0" w:firstColumn="0" w:lastColumn="0" w:noHBand="0" w:noVBand="0"/>
+        <w:tblLook w:val="0000"/>
       </w:tblPr>
       <w:tblGrid>
         <w:gridCol w:w="828"/>
@@ -2649,7 +2745,7 @@
           <w:insideV w:val="single" w:sz="6" w:space="0" w:color="C0C0C0"/>
         </w:tblBorders>
         <w:tblLayout w:type="fixed"/>
-        <w:tblLook w:val="0000" w:firstRow="0" w:lastRow="0" w:firstColumn="0" w:lastColumn="0" w:noHBand="0" w:noVBand="0"/>
+        <w:tblLook w:val="0000"/>
       </w:tblPr>
       <w:tblGrid>
         <w:gridCol w:w="828"/>
@@ -2971,7 +3067,21 @@
               <w:rPr>
                 <w:sz w:val="24"/>
               </w:rPr>
-              <w:t xml:space="preserve">Customer and Admin signs in in their sessions </w:t>
+              <w:t xml:space="preserve">Customer and Admin signs in </w:t>
+            </w:r>
+            <w:proofErr w:type="spellStart"/>
+            <w:r>
+              <w:rPr>
+                <w:sz w:val="24"/>
+              </w:rPr>
+              <w:t>in</w:t>
+            </w:r>
+            <w:proofErr w:type="spellEnd"/>
+            <w:r>
+              <w:rPr>
+                <w:sz w:val="24"/>
+              </w:rPr>
+              <w:t xml:space="preserve"> their sessions </w:t>
             </w:r>
           </w:p>
         </w:tc>
@@ -3753,7 +3863,7 @@
           <w:insideV w:val="single" w:sz="6" w:space="0" w:color="C0C0C0"/>
         </w:tblBorders>
         <w:tblLayout w:type="fixed"/>
-        <w:tblLook w:val="0000" w:firstRow="0" w:lastRow="0" w:firstColumn="0" w:lastColumn="0" w:noHBand="0" w:noVBand="0"/>
+        <w:tblLook w:val="0000"/>
       </w:tblPr>
       <w:tblGrid>
         <w:gridCol w:w="828"/>
@@ -5301,7 +5411,7 @@
           <w:insideV w:val="single" w:sz="6" w:space="0" w:color="C0C0C0"/>
         </w:tblBorders>
         <w:tblLayout w:type="fixed"/>
-        <w:tblLook w:val="0000" w:firstRow="0" w:lastRow="0" w:firstColumn="0" w:lastColumn="0" w:noHBand="0" w:noVBand="0"/>
+        <w:tblLook w:val="0000"/>
       </w:tblPr>
       <w:tblGrid>
         <w:gridCol w:w="828"/>
@@ -6387,7 +6497,7 @@
           <w:insideV w:val="single" w:sz="6" w:space="0" w:color="C0C0C0"/>
         </w:tblBorders>
         <w:tblLayout w:type="fixed"/>
-        <w:tblLook w:val="0000" w:firstRow="0" w:lastRow="0" w:firstColumn="0" w:lastColumn="0" w:noHBand="0" w:noVBand="0"/>
+        <w:tblLook w:val="0000"/>
       </w:tblPr>
       <w:tblGrid>
         <w:gridCol w:w="828"/>
@@ -7318,7 +7428,7 @@
           <w:insideV w:val="single" w:sz="6" w:space="0" w:color="C0C0C0"/>
         </w:tblBorders>
         <w:tblLayout w:type="fixed"/>
-        <w:tblLook w:val="0000" w:firstRow="0" w:lastRow="0" w:firstColumn="0" w:lastColumn="0" w:noHBand="0" w:noVBand="0"/>
+        <w:tblLook w:val="0000"/>
       </w:tblPr>
       <w:tblGrid>
         <w:gridCol w:w="828"/>
@@ -8394,7 +8504,7 @@
           <w:insideV w:val="single" w:sz="6" w:space="0" w:color="C0C0C0"/>
         </w:tblBorders>
         <w:tblLayout w:type="fixed"/>
-        <w:tblLook w:val="0000" w:firstRow="0" w:lastRow="0" w:firstColumn="0" w:lastColumn="0" w:noHBand="0" w:noVBand="0"/>
+        <w:tblLook w:val="0000"/>
       </w:tblPr>
       <w:tblGrid>
         <w:gridCol w:w="828"/>
@@ -9360,7 +9470,7 @@
           <w:insideV w:val="single" w:sz="6" w:space="0" w:color="C0C0C0"/>
         </w:tblBorders>
         <w:tblLayout w:type="fixed"/>
-        <w:tblLook w:val="0000" w:firstRow="0" w:lastRow="0" w:firstColumn="0" w:lastColumn="0" w:noHBand="0" w:noVBand="0"/>
+        <w:tblLook w:val="0000"/>
       </w:tblPr>
       <w:tblGrid>
         <w:gridCol w:w="828"/>
@@ -10339,7 +10449,7 @@
           <w:insideV w:val="single" w:sz="6" w:space="0" w:color="C0C0C0"/>
         </w:tblBorders>
         <w:tblLayout w:type="fixed"/>
-        <w:tblLook w:val="0000" w:firstRow="0" w:lastRow="0" w:firstColumn="0" w:lastColumn="0" w:noHBand="0" w:noVBand="0"/>
+        <w:tblLook w:val="0000"/>
       </w:tblPr>
       <w:tblGrid>
         <w:gridCol w:w="828"/>
@@ -11473,7 +11583,21 @@
         <w:rPr>
           <w:b w:val="0"/>
         </w:rPr>
-        <w:t>&lt;Object.Name&gt; Usage</w:t>
+        <w:t>&lt;</w:t>
+      </w:r>
+      <w:proofErr w:type="spellStart"/>
+      <w:r>
+        <w:rPr>
+          <w:b w:val="0"/>
+        </w:rPr>
+        <w:t>Object.Name</w:t>
+      </w:r>
+      <w:proofErr w:type="spellEnd"/>
+      <w:r>
+        <w:rPr>
+          <w:b w:val="0"/>
+        </w:rPr>
+        <w:t>&gt; Usage</w:t>
       </w:r>
     </w:p>
     <w:p>
@@ -11537,7 +11661,7 @@
           <w:noProof/>
         </w:rPr>
         <w:drawing>
-          <wp:inline distT="114300" distB="114300" distL="114300" distR="114300" wp14:anchorId="4E296A1B" wp14:editId="25D86879">
+          <wp:inline distT="114300" distB="114300" distL="114300" distR="114300">
             <wp:extent cx="5486400" cy="2235200"/>
             <wp:effectExtent l="0" t="0" r="0" b="0"/>
             <wp:docPr id="1" name="image01.jpg" descr="ClassDiagram.jpg"/>
@@ -11550,7 +11674,7 @@
                     <pic:cNvPicPr preferRelativeResize="0"/>
                   </pic:nvPicPr>
                   <pic:blipFill>
-                    <a:blip r:embed="rId12"/>
+                    <a:blip r:embed="rId11"/>
                     <a:srcRect/>
                     <a:stretch>
                       <a:fillRect/>
@@ -11646,7 +11770,23 @@
           <w:b/>
           <w:color w:val="0000FF"/>
         </w:rPr>
-        <w:t>&lt;InteractionDiagram.Name&gt;</w:t>
+        <w:t>&lt;</w:t>
+      </w:r>
+      <w:proofErr w:type="spellStart"/>
+      <w:r>
+        <w:rPr>
+          <w:b/>
+          <w:color w:val="0000FF"/>
+        </w:rPr>
+        <w:t>InteractionDiagram.Name</w:t>
+      </w:r>
+      <w:proofErr w:type="spellEnd"/>
+      <w:r>
+        <w:rPr>
+          <w:b/>
+          <w:color w:val="0000FF"/>
+        </w:rPr>
+        <w:t>&gt;</w:t>
       </w:r>
       <w:r>
         <w:rPr>
@@ -11700,25 +11840,73 @@
       <w:pPr>
         <w:pStyle w:val="normal0"/>
         <w:widowControl w:val="0"/>
+        <w:numPr>
+          <w:ilvl w:val="0"/>
+          <w:numId w:val="6"/>
+        </w:numPr>
         <w:spacing w:after="120"/>
-        <w:ind w:left="720"/>
-      </w:pPr>
-      <w:bookmarkStart w:id="15" w:name="h.2s8eyo1" w:colFirst="0" w:colLast="0"/>
-      <w:bookmarkEnd w:id="15"/>
-      <w:r>
         <w:rPr>
           <w:i/>
           <w:color w:val="0000FF"/>
         </w:rPr>
-        <w:t>[This section describes alternative designs that were considered</w:t>
-      </w:r>
+      </w:pPr>
+      <w:bookmarkStart w:id="15" w:name="h.2s8eyo1" w:colFirst="0" w:colLast="0"/>
+      <w:bookmarkEnd w:id="15"/>
       <w:r>
         <w:rPr>
           <w:i/>
           <w:color w:val="0000FF"/>
         </w:rPr>
-        <w:t>.]</w:t>
-      </w:r>
+        <w:t>User has no choice of saving the order and then paying for it later.</w:t>
+      </w:r>
+    </w:p>
+    <w:p>
+      <w:pPr>
+        <w:pStyle w:val="normal0"/>
+        <w:widowControl w:val="0"/>
+        <w:numPr>
+          <w:ilvl w:val="0"/>
+          <w:numId w:val="6"/>
+        </w:numPr>
+        <w:spacing w:after="120"/>
+        <w:rPr>
+          <w:i/>
+          <w:color w:val="0000FF"/>
+        </w:rPr>
+      </w:pPr>
+      <w:r>
+        <w:rPr>
+          <w:i/>
+          <w:color w:val="0000FF"/>
+        </w:rPr>
+        <w:t>Admin sees directly all the orders and order details and has no need to naviga</w:t>
+      </w:r>
+      <w:r>
+        <w:rPr>
+          <w:i/>
+          <w:color w:val="0000FF"/>
+        </w:rPr>
+        <w:t>te inside an order to change it</w:t>
+      </w:r>
+      <w:r>
+        <w:rPr>
+          <w:i/>
+          <w:color w:val="0000FF"/>
+        </w:rPr>
+        <w:t>s status.</w:t>
+      </w:r>
+    </w:p>
+    <w:p>
+      <w:pPr>
+        <w:pStyle w:val="normal0"/>
+        <w:widowControl w:val="0"/>
+        <w:spacing w:after="120"/>
+        <w:ind w:left="1440"/>
+        <w:rPr>
+          <w:i/>
+          <w:color w:val="0000FF"/>
+        </w:rPr>
+      </w:pPr>
     </w:p>
     <w:p>
       <w:pPr>
@@ -11748,7 +11936,77 @@
           <w:i/>
           <w:color w:val="0000FF"/>
         </w:rPr>
+        <w:t>Issues</w:t>
+      </w:r>
+    </w:p>
+    <w:p>
+      <w:pPr>
+        <w:pStyle w:val="normal0"/>
+        <w:widowControl w:val="0"/>
+        <w:numPr>
+          <w:ilvl w:val="0"/>
+          <w:numId w:val="5"/>
+        </w:numPr>
+        <w:spacing w:after="120"/>
+        <w:rPr>
+          <w:i/>
+          <w:color w:val="0000FF"/>
+        </w:rPr>
+      </w:pPr>
+      <w:r>
+        <w:rPr>
+          <w:i/>
+          <w:color w:val="0000FF"/>
+        </w:rPr>
+        <w:t>Admin user cannot be the first user in the database, error is thrown</w:t>
+      </w:r>
+    </w:p>
+    <w:p>
+      <w:pPr>
+        <w:pStyle w:val="normal0"/>
+        <w:widowControl w:val="0"/>
+        <w:numPr>
+          <w:ilvl w:val="0"/>
+          <w:numId w:val="5"/>
+        </w:numPr>
+        <w:spacing w:after="120"/>
+        <w:rPr>
+          <w:i/>
+          <w:color w:val="0000FF"/>
+        </w:rPr>
+      </w:pPr>
+      <w:r>
+        <w:rPr>
+          <w:i/>
+          <w:color w:val="0000FF"/>
+        </w:rPr>
+        <w:t>No validation made when the order is created</w:t>
+      </w:r>
+    </w:p>
+    <w:p>
+      <w:pPr>
+        <w:pStyle w:val="normal0"/>
+        <w:widowControl w:val="0"/>
+        <w:spacing w:after="120"/>
+        <w:ind w:left="720"/>
+        <w:rPr>
+          <w:i/>
+          <w:color w:val="0000FF"/>
+        </w:rPr>
+      </w:pPr>
+      <w:r>
+        <w:rPr>
+          <w:i/>
+          <w:color w:val="0000FF"/>
+        </w:rPr>
         <w:t>Risk</w:t>
+      </w:r>
+      <w:r>
+        <w:rPr>
+          <w:i/>
+          <w:color w:val="0000FF"/>
+        </w:rPr>
+        <w:t>s</w:t>
       </w:r>
     </w:p>
     <w:p>
@@ -11770,26 +12028,14 @@
           <w:i/>
           <w:color w:val="0000FF"/>
         </w:rPr>
-        <w:t>Image size too big.</w:t>
-      </w:r>
-    </w:p>
-    <w:p>
-      <w:pPr>
-        <w:pStyle w:val="normal0"/>
-        <w:widowControl w:val="0"/>
-        <w:spacing w:after="120"/>
-        <w:ind w:left="720"/>
+        <w:t>The need for a new admin</w:t>
+      </w:r>
+      <w:r>
         <w:rPr>
           <w:i/>
           <w:color w:val="0000FF"/>
         </w:rPr>
-      </w:pPr>
-      <w:r>
-        <w:rPr>
-          <w:i/>
-          <w:color w:val="0000FF"/>
-        </w:rPr>
-        <w:t>Dependencies:</w:t>
+        <w:t xml:space="preserve"> will require us to rethink to whom should be assigned the tasks of updating status of the orders</w:t>
       </w:r>
     </w:p>
     <w:p>
@@ -11811,7 +12057,77 @@
           <w:i/>
           <w:color w:val="0000FF"/>
         </w:rPr>
+        <w:t>Image si</w:t>
+      </w:r>
+      <w:r>
+        <w:rPr>
+          <w:i/>
+          <w:color w:val="0000FF"/>
+        </w:rPr>
+        <w:t>ze too big or too small for printing</w:t>
+      </w:r>
+    </w:p>
+    <w:p>
+      <w:pPr>
+        <w:pStyle w:val="normal0"/>
+        <w:widowControl w:val="0"/>
+        <w:spacing w:after="120"/>
+        <w:ind w:left="720"/>
+        <w:rPr>
+          <w:i/>
+          <w:color w:val="0000FF"/>
+        </w:rPr>
+      </w:pPr>
+      <w:r>
+        <w:rPr>
+          <w:i/>
+          <w:color w:val="0000FF"/>
+        </w:rPr>
+        <w:t>Dependencies:</w:t>
+      </w:r>
+    </w:p>
+    <w:p>
+      <w:pPr>
+        <w:pStyle w:val="normal0"/>
+        <w:widowControl w:val="0"/>
+        <w:numPr>
+          <w:ilvl w:val="0"/>
+          <w:numId w:val="3"/>
+        </w:numPr>
+        <w:spacing w:after="120"/>
+        <w:rPr>
+          <w:i/>
+          <w:color w:val="0000FF"/>
+        </w:rPr>
+      </w:pPr>
+      <w:r>
+        <w:rPr>
+          <w:i/>
+          <w:color w:val="0000FF"/>
+        </w:rPr>
         <w:t>User’s image upload</w:t>
+      </w:r>
+    </w:p>
+    <w:p>
+      <w:pPr>
+        <w:pStyle w:val="normal0"/>
+        <w:widowControl w:val="0"/>
+        <w:numPr>
+          <w:ilvl w:val="0"/>
+          <w:numId w:val="3"/>
+        </w:numPr>
+        <w:spacing w:after="120"/>
+        <w:rPr>
+          <w:i/>
+          <w:color w:val="0000FF"/>
+        </w:rPr>
+      </w:pPr>
+      <w:r>
+        <w:rPr>
+          <w:i/>
+          <w:color w:val="0000FF"/>
+        </w:rPr>
+        <w:t>The mobile client must be connected to the internet in order for the admin to update the order status</w:t>
       </w:r>
     </w:p>
     <w:p>
@@ -11858,6 +12174,13 @@
         </w:rPr>
         <w:t>Item management module</w:t>
       </w:r>
+      <w:r>
+        <w:rPr>
+          <w:i/>
+          <w:color w:val="0000FF"/>
+        </w:rPr>
+        <w:t xml:space="preserve"> - admin will be adding items in the database</w:t>
+      </w:r>
     </w:p>
     <w:p>
       <w:pPr>
@@ -11876,6 +12199,13 @@
         </w:rPr>
         <w:t>Feedback module</w:t>
       </w:r>
+      <w:r>
+        <w:rPr>
+          <w:i/>
+          <w:color w:val="0000FF"/>
+        </w:rPr>
+        <w:t xml:space="preserve"> - customers will give feedback for the completed order</w:t>
+      </w:r>
     </w:p>
     <w:p>
       <w:pPr>
@@ -11898,6 +12228,24 @@
     <w:p>
       <w:pPr>
         <w:pStyle w:val="normal0"/>
+        <w:widowControl w:val="0"/>
+        <w:numPr>
+          <w:ilvl w:val="0"/>
+          <w:numId w:val="2"/>
+        </w:numPr>
+        <w:spacing w:after="120"/>
+      </w:pPr>
+      <w:r>
+        <w:rPr>
+          <w:i/>
+          <w:color w:val="0000FF"/>
+        </w:rPr>
+        <w:t>Delete Item from cart before saving the order</w:t>
+      </w:r>
+    </w:p>
+    <w:p>
+      <w:pPr>
+        <w:pStyle w:val="normal0"/>
         <w:spacing w:after="120"/>
       </w:pPr>
       <w:bookmarkStart w:id="16" w:name="h.17dp8vu" w:colFirst="0" w:colLast="0"/>
@@ -11941,7 +12289,7 @@
       </w:pPr>
     </w:p>
     <w:sectPr>
-      <w:headerReference w:type="default" r:id="rId13"/>
+      <w:headerReference w:type="default" r:id="rId12"/>
       <w:pgSz w:w="12240" w:h="15840"/>
       <w:pgMar w:top="1440" w:right="1800" w:bottom="1440" w:left="1800" w:header="720" w:footer="720" w:gutter="0"/>
       <w:pgNumType w:start="1"/>
@@ -11952,7 +12300,7 @@
 </file>
 
 <file path=word/endnotes.xml><?xml version="1.0" encoding="utf-8"?>
-<w:endnotes xmlns:wpc="http://schemas.microsoft.com/office/word/2010/wordprocessingCanvas" xmlns:mo="http://schemas.microsoft.com/office/mac/office/2008/main" xmlns:mc="http://schemas.openxmlformats.org/markup-compatibility/2006" xmlns:mv="urn:schemas-microsoft-com:mac:vml" xmlns:o="urn:schemas-microsoft-com:office:office" xmlns:r="http://schemas.openxmlformats.org/officeDocument/2006/relationships" xmlns:m="http://schemas.openxmlformats.org/officeDocument/2006/math" xmlns:v="urn:schemas-microsoft-com:vml" xmlns:wp14="http://schemas.microsoft.com/office/word/2010/wordprocessingDrawing" xmlns:wp="http://schemas.openxmlformats.org/drawingml/2006/wordprocessingDrawing" xmlns:w10="urn:schemas-microsoft-com:office:word" xmlns:w="http://schemas.openxmlformats.org/wordprocessingml/2006/main" xmlns:w14="http://schemas.microsoft.com/office/word/2010/wordml" xmlns:wpg="http://schemas.microsoft.com/office/word/2010/wordprocessingGroup" xmlns:wpi="http://schemas.microsoft.com/office/word/2010/wordprocessingInk" xmlns:wne="http://schemas.microsoft.com/office/word/2006/wordml" xmlns:wps="http://schemas.microsoft.com/office/word/2010/wordprocessingShape" mc:Ignorable="w14 wp14">
+<w:endnotes xmlns:ve="http://schemas.openxmlformats.org/markup-compatibility/2006" xmlns:o="urn:schemas-microsoft-com:office:office" xmlns:r="http://schemas.openxmlformats.org/officeDocument/2006/relationships" xmlns:m="http://schemas.openxmlformats.org/officeDocument/2006/math" xmlns:v="urn:schemas-microsoft-com:vml" xmlns:wp="http://schemas.openxmlformats.org/drawingml/2006/wordprocessingDrawing" xmlns:w10="urn:schemas-microsoft-com:office:word" xmlns:w="http://schemas.openxmlformats.org/wordprocessingml/2006/main" xmlns:wne="http://schemas.microsoft.com/office/word/2006/wordml">
   <w:endnote w:type="separator" w:id="-1">
     <w:p>
       <w:r>
@@ -11971,7 +12319,7 @@
 </file>
 
 <file path=word/footnotes.xml><?xml version="1.0" encoding="utf-8"?>
-<w:footnotes xmlns:wpc="http://schemas.microsoft.com/office/word/2010/wordprocessingCanvas" xmlns:mo="http://schemas.microsoft.com/office/mac/office/2008/main" xmlns:mc="http://schemas.openxmlformats.org/markup-compatibility/2006" xmlns:mv="urn:schemas-microsoft-com:mac:vml" xmlns:o="urn:schemas-microsoft-com:office:office" xmlns:r="http://schemas.openxmlformats.org/officeDocument/2006/relationships" xmlns:m="http://schemas.openxmlformats.org/officeDocument/2006/math" xmlns:v="urn:schemas-microsoft-com:vml" xmlns:wp14="http://schemas.microsoft.com/office/word/2010/wordprocessingDrawing" xmlns:wp="http://schemas.openxmlformats.org/drawingml/2006/wordprocessingDrawing" xmlns:w10="urn:schemas-microsoft-com:office:word" xmlns:w="http://schemas.openxmlformats.org/wordprocessingml/2006/main" xmlns:w14="http://schemas.microsoft.com/office/word/2010/wordml" xmlns:wpg="http://schemas.microsoft.com/office/word/2010/wordprocessingGroup" xmlns:wpi="http://schemas.microsoft.com/office/word/2010/wordprocessingInk" xmlns:wne="http://schemas.microsoft.com/office/word/2006/wordml" xmlns:wps="http://schemas.microsoft.com/office/word/2010/wordprocessingShape" mc:Ignorable="w14 wp14">
+<w:footnotes xmlns:ve="http://schemas.openxmlformats.org/markup-compatibility/2006" xmlns:o="urn:schemas-microsoft-com:office:office" xmlns:r="http://schemas.openxmlformats.org/officeDocument/2006/relationships" xmlns:m="http://schemas.openxmlformats.org/officeDocument/2006/math" xmlns:v="urn:schemas-microsoft-com:vml" xmlns:wp="http://schemas.openxmlformats.org/drawingml/2006/wordprocessingDrawing" xmlns:w10="urn:schemas-microsoft-com:office:word" xmlns:w="http://schemas.openxmlformats.org/wordprocessingml/2006/main" xmlns:wne="http://schemas.microsoft.com/office/word/2006/wordml">
   <w:footnote w:type="separator" w:id="-1">
     <w:p>
       <w:r>
@@ -11990,7 +12338,7 @@
 </file>
 
 <file path=word/header1.xml><?xml version="1.0" encoding="utf-8"?>
-<w:hdr xmlns:wpc="http://schemas.microsoft.com/office/word/2010/wordprocessingCanvas" xmlns:mo="http://schemas.microsoft.com/office/mac/office/2008/main" xmlns:mc="http://schemas.openxmlformats.org/markup-compatibility/2006" xmlns:mv="urn:schemas-microsoft-com:mac:vml" xmlns:o="urn:schemas-microsoft-com:office:office" xmlns:r="http://schemas.openxmlformats.org/officeDocument/2006/relationships" xmlns:m="http://schemas.openxmlformats.org/officeDocument/2006/math" xmlns:v="urn:schemas-microsoft-com:vml" xmlns:wp14="http://schemas.microsoft.com/office/word/2010/wordprocessingDrawing" xmlns:wp="http://schemas.openxmlformats.org/drawingml/2006/wordprocessingDrawing" xmlns:w10="urn:schemas-microsoft-com:office:word" xmlns:w="http://schemas.openxmlformats.org/wordprocessingml/2006/main" xmlns:w14="http://schemas.microsoft.com/office/word/2010/wordml" xmlns:wpg="http://schemas.microsoft.com/office/word/2010/wordprocessingGroup" xmlns:wpi="http://schemas.microsoft.com/office/word/2010/wordprocessingInk" xmlns:wne="http://schemas.microsoft.com/office/word/2006/wordml" xmlns:wps="http://schemas.microsoft.com/office/word/2010/wordprocessingShape" mc:Ignorable="w14 wp14">
+<w:hdr xmlns:ve="http://schemas.openxmlformats.org/markup-compatibility/2006" xmlns:o="urn:schemas-microsoft-com:office:office" xmlns:r="http://schemas.openxmlformats.org/officeDocument/2006/relationships" xmlns:m="http://schemas.openxmlformats.org/officeDocument/2006/math" xmlns:v="urn:schemas-microsoft-com:vml" xmlns:wp="http://schemas.openxmlformats.org/drawingml/2006/wordprocessingDrawing" xmlns:w10="urn:schemas-microsoft-com:office:word" xmlns:w="http://schemas.openxmlformats.org/wordprocessingml/2006/main" xmlns:wne="http://schemas.microsoft.com/office/word/2006/wordml">
   <w:p>
     <w:pPr>
       <w:pStyle w:val="normal0"/>
@@ -12036,7 +12384,7 @@
 </file>
 
 <file path=word/numbering.xml><?xml version="1.0" encoding="utf-8"?>
-<w:numbering xmlns:wpc="http://schemas.microsoft.com/office/word/2010/wordprocessingCanvas" xmlns:mo="http://schemas.microsoft.com/office/mac/office/2008/main" xmlns:mc="http://schemas.openxmlformats.org/markup-compatibility/2006" xmlns:mv="urn:schemas-microsoft-com:mac:vml" xmlns:o="urn:schemas-microsoft-com:office:office" xmlns:r="http://schemas.openxmlformats.org/officeDocument/2006/relationships" xmlns:m="http://schemas.openxmlformats.org/officeDocument/2006/math" xmlns:v="urn:schemas-microsoft-com:vml" xmlns:wp14="http://schemas.microsoft.com/office/word/2010/wordprocessingDrawing" xmlns:wp="http://schemas.openxmlformats.org/drawingml/2006/wordprocessingDrawing" xmlns:w10="urn:schemas-microsoft-com:office:word" xmlns:w="http://schemas.openxmlformats.org/wordprocessingml/2006/main" xmlns:w14="http://schemas.microsoft.com/office/word/2010/wordml" xmlns:wpg="http://schemas.microsoft.com/office/word/2010/wordprocessingGroup" xmlns:wpi="http://schemas.microsoft.com/office/word/2010/wordprocessingInk" xmlns:wne="http://schemas.microsoft.com/office/word/2006/wordml" xmlns:wps="http://schemas.microsoft.com/office/word/2010/wordprocessingShape" mc:Ignorable="w14 wp14">
+<w:numbering xmlns:ve="http://schemas.openxmlformats.org/markup-compatibility/2006" xmlns:o="urn:schemas-microsoft-com:office:office" xmlns:r="http://schemas.openxmlformats.org/officeDocument/2006/relationships" xmlns:m="http://schemas.openxmlformats.org/officeDocument/2006/math" xmlns:v="urn:schemas-microsoft-com:vml" xmlns:wp="http://schemas.openxmlformats.org/drawingml/2006/wordprocessingDrawing" xmlns:w10="urn:schemas-microsoft-com:office:word" xmlns:w="http://schemas.openxmlformats.org/wordprocessingml/2006/main" xmlns:wne="http://schemas.microsoft.com/office/word/2006/wordml">
   <w:abstractNum w:abstractNumId="0">
     <w:nsid w:val="0ED65317"/>
     <w:multiLevelType w:val="hybridMultilevel"/>
@@ -12151,9 +12499,9 @@
     </w:lvl>
   </w:abstractNum>
   <w:abstractNum w:abstractNumId="1">
-    <w:nsid w:val="2A147078"/>
+    <w:nsid w:val="10CC1665"/>
     <w:multiLevelType w:val="hybridMultilevel"/>
-    <w:tmpl w:val="B5D67D6E"/>
+    <w:tmpl w:val="C81086B0"/>
     <w:lvl w:ilvl="0" w:tplc="04090001">
       <w:start w:val="1"/>
       <w:numFmt w:val="bullet"/>
@@ -12175,7 +12523,7 @@
         <w:ind w:left="2160" w:hanging="360"/>
       </w:pPr>
       <w:rPr>
-        <w:rFonts w:ascii="Courier New" w:hAnsi="Courier New" w:hint="default"/>
+        <w:rFonts w:ascii="Courier New" w:hAnsi="Courier New" w:cs="Courier New" w:hint="default"/>
       </w:rPr>
     </w:lvl>
     <w:lvl w:ilvl="2" w:tplc="04090005" w:tentative="1">
@@ -12211,7 +12559,7 @@
         <w:ind w:left="4320" w:hanging="360"/>
       </w:pPr>
       <w:rPr>
-        <w:rFonts w:ascii="Courier New" w:hAnsi="Courier New" w:hint="default"/>
+        <w:rFonts w:ascii="Courier New" w:hAnsi="Courier New" w:cs="Courier New" w:hint="default"/>
       </w:rPr>
     </w:lvl>
     <w:lvl w:ilvl="5" w:tplc="04090005" w:tentative="1">
@@ -12247,7 +12595,7 @@
         <w:ind w:left="6480" w:hanging="360"/>
       </w:pPr>
       <w:rPr>
-        <w:rFonts w:ascii="Courier New" w:hAnsi="Courier New" w:hint="default"/>
+        <w:rFonts w:ascii="Courier New" w:hAnsi="Courier New" w:cs="Courier New" w:hint="default"/>
       </w:rPr>
     </w:lvl>
     <w:lvl w:ilvl="8" w:tplc="04090005" w:tentative="1">
@@ -12264,16 +12612,16 @@
     </w:lvl>
   </w:abstractNum>
   <w:abstractNum w:abstractNumId="2">
-    <w:nsid w:val="34C10383"/>
+    <w:nsid w:val="2A147078"/>
     <w:multiLevelType w:val="hybridMultilevel"/>
-    <w:tmpl w:val="DF2E98AC"/>
+    <w:tmpl w:val="B5D67D6E"/>
     <w:lvl w:ilvl="0" w:tplc="04090001">
       <w:start w:val="1"/>
       <w:numFmt w:val="bullet"/>
       <w:lvlText w:val=""/>
       <w:lvlJc w:val="left"/>
       <w:pPr>
-        <w:ind w:left="1170" w:hanging="360"/>
+        <w:ind w:left="1440" w:hanging="360"/>
       </w:pPr>
       <w:rPr>
         <w:rFonts w:ascii="Symbol" w:hAnsi="Symbol" w:hint="default"/>
@@ -12285,7 +12633,7 @@
       <w:lvlText w:val="o"/>
       <w:lvlJc w:val="left"/>
       <w:pPr>
-        <w:ind w:left="1890" w:hanging="360"/>
+        <w:ind w:left="2160" w:hanging="360"/>
       </w:pPr>
       <w:rPr>
         <w:rFonts w:ascii="Courier New" w:hAnsi="Courier New" w:hint="default"/>
@@ -12297,7 +12645,7 @@
       <w:lvlText w:val=""/>
       <w:lvlJc w:val="left"/>
       <w:pPr>
-        <w:ind w:left="2610" w:hanging="360"/>
+        <w:ind w:left="2880" w:hanging="360"/>
       </w:pPr>
       <w:rPr>
         <w:rFonts w:ascii="Wingdings" w:hAnsi="Wingdings" w:hint="default"/>
@@ -12309,7 +12657,7 @@
       <w:lvlText w:val=""/>
       <w:lvlJc w:val="left"/>
       <w:pPr>
-        <w:ind w:left="3330" w:hanging="360"/>
+        <w:ind w:left="3600" w:hanging="360"/>
       </w:pPr>
       <w:rPr>
         <w:rFonts w:ascii="Symbol" w:hAnsi="Symbol" w:hint="default"/>
@@ -12321,7 +12669,7 @@
       <w:lvlText w:val="o"/>
       <w:lvlJc w:val="left"/>
       <w:pPr>
-        <w:ind w:left="4050" w:hanging="360"/>
+        <w:ind w:left="4320" w:hanging="360"/>
       </w:pPr>
       <w:rPr>
         <w:rFonts w:ascii="Courier New" w:hAnsi="Courier New" w:hint="default"/>
@@ -12333,7 +12681,7 @@
       <w:lvlText w:val=""/>
       <w:lvlJc w:val="left"/>
       <w:pPr>
-        <w:ind w:left="4770" w:hanging="360"/>
+        <w:ind w:left="5040" w:hanging="360"/>
       </w:pPr>
       <w:rPr>
         <w:rFonts w:ascii="Wingdings" w:hAnsi="Wingdings" w:hint="default"/>
@@ -12345,7 +12693,7 @@
       <w:lvlText w:val=""/>
       <w:lvlJc w:val="left"/>
       <w:pPr>
-        <w:ind w:left="5490" w:hanging="360"/>
+        <w:ind w:left="5760" w:hanging="360"/>
       </w:pPr>
       <w:rPr>
         <w:rFonts w:ascii="Symbol" w:hAnsi="Symbol" w:hint="default"/>
@@ -12357,7 +12705,7 @@
       <w:lvlText w:val="o"/>
       <w:lvlJc w:val="left"/>
       <w:pPr>
-        <w:ind w:left="6210" w:hanging="360"/>
+        <w:ind w:left="6480" w:hanging="360"/>
       </w:pPr>
       <w:rPr>
         <w:rFonts w:ascii="Courier New" w:hAnsi="Courier New" w:hint="default"/>
@@ -12369,7 +12717,7 @@
       <w:lvlText w:val=""/>
       <w:lvlJc w:val="left"/>
       <w:pPr>
-        <w:ind w:left="6930" w:hanging="360"/>
+        <w:ind w:left="7200" w:hanging="360"/>
       </w:pPr>
       <w:rPr>
         <w:rFonts w:ascii="Wingdings" w:hAnsi="Wingdings" w:hint="default"/>
@@ -12377,6 +12725,232 @@
     </w:lvl>
   </w:abstractNum>
   <w:abstractNum w:abstractNumId="3">
+    <w:nsid w:val="34C10383"/>
+    <w:multiLevelType w:val="hybridMultilevel"/>
+    <w:tmpl w:val="DF2E98AC"/>
+    <w:lvl w:ilvl="0" w:tplc="04090001">
+      <w:start w:val="1"/>
+      <w:numFmt w:val="bullet"/>
+      <w:lvlText w:val=""/>
+      <w:lvlJc w:val="left"/>
+      <w:pPr>
+        <w:ind w:left="1170" w:hanging="360"/>
+      </w:pPr>
+      <w:rPr>
+        <w:rFonts w:ascii="Symbol" w:hAnsi="Symbol" w:hint="default"/>
+      </w:rPr>
+    </w:lvl>
+    <w:lvl w:ilvl="1" w:tplc="04090003" w:tentative="1">
+      <w:start w:val="1"/>
+      <w:numFmt w:val="bullet"/>
+      <w:lvlText w:val="o"/>
+      <w:lvlJc w:val="left"/>
+      <w:pPr>
+        <w:ind w:left="1890" w:hanging="360"/>
+      </w:pPr>
+      <w:rPr>
+        <w:rFonts w:ascii="Courier New" w:hAnsi="Courier New" w:hint="default"/>
+      </w:rPr>
+    </w:lvl>
+    <w:lvl w:ilvl="2" w:tplc="04090005" w:tentative="1">
+      <w:start w:val="1"/>
+      <w:numFmt w:val="bullet"/>
+      <w:lvlText w:val=""/>
+      <w:lvlJc w:val="left"/>
+      <w:pPr>
+        <w:ind w:left="2610" w:hanging="360"/>
+      </w:pPr>
+      <w:rPr>
+        <w:rFonts w:ascii="Wingdings" w:hAnsi="Wingdings" w:hint="default"/>
+      </w:rPr>
+    </w:lvl>
+    <w:lvl w:ilvl="3" w:tplc="04090001" w:tentative="1">
+      <w:start w:val="1"/>
+      <w:numFmt w:val="bullet"/>
+      <w:lvlText w:val=""/>
+      <w:lvlJc w:val="left"/>
+      <w:pPr>
+        <w:ind w:left="3330" w:hanging="360"/>
+      </w:pPr>
+      <w:rPr>
+        <w:rFonts w:ascii="Symbol" w:hAnsi="Symbol" w:hint="default"/>
+      </w:rPr>
+    </w:lvl>
+    <w:lvl w:ilvl="4" w:tplc="04090003" w:tentative="1">
+      <w:start w:val="1"/>
+      <w:numFmt w:val="bullet"/>
+      <w:lvlText w:val="o"/>
+      <w:lvlJc w:val="left"/>
+      <w:pPr>
+        <w:ind w:left="4050" w:hanging="360"/>
+      </w:pPr>
+      <w:rPr>
+        <w:rFonts w:ascii="Courier New" w:hAnsi="Courier New" w:hint="default"/>
+      </w:rPr>
+    </w:lvl>
+    <w:lvl w:ilvl="5" w:tplc="04090005" w:tentative="1">
+      <w:start w:val="1"/>
+      <w:numFmt w:val="bullet"/>
+      <w:lvlText w:val=""/>
+      <w:lvlJc w:val="left"/>
+      <w:pPr>
+        <w:ind w:left="4770" w:hanging="360"/>
+      </w:pPr>
+      <w:rPr>
+        <w:rFonts w:ascii="Wingdings" w:hAnsi="Wingdings" w:hint="default"/>
+      </w:rPr>
+    </w:lvl>
+    <w:lvl w:ilvl="6" w:tplc="04090001" w:tentative="1">
+      <w:start w:val="1"/>
+      <w:numFmt w:val="bullet"/>
+      <w:lvlText w:val=""/>
+      <w:lvlJc w:val="left"/>
+      <w:pPr>
+        <w:ind w:left="5490" w:hanging="360"/>
+      </w:pPr>
+      <w:rPr>
+        <w:rFonts w:ascii="Symbol" w:hAnsi="Symbol" w:hint="default"/>
+      </w:rPr>
+    </w:lvl>
+    <w:lvl w:ilvl="7" w:tplc="04090003" w:tentative="1">
+      <w:start w:val="1"/>
+      <w:numFmt w:val="bullet"/>
+      <w:lvlText w:val="o"/>
+      <w:lvlJc w:val="left"/>
+      <w:pPr>
+        <w:ind w:left="6210" w:hanging="360"/>
+      </w:pPr>
+      <w:rPr>
+        <w:rFonts w:ascii="Courier New" w:hAnsi="Courier New" w:hint="default"/>
+      </w:rPr>
+    </w:lvl>
+    <w:lvl w:ilvl="8" w:tplc="04090005" w:tentative="1">
+      <w:start w:val="1"/>
+      <w:numFmt w:val="bullet"/>
+      <w:lvlText w:val=""/>
+      <w:lvlJc w:val="left"/>
+      <w:pPr>
+        <w:ind w:left="6930" w:hanging="360"/>
+      </w:pPr>
+      <w:rPr>
+        <w:rFonts w:ascii="Wingdings" w:hAnsi="Wingdings" w:hint="default"/>
+      </w:rPr>
+    </w:lvl>
+  </w:abstractNum>
+  <w:abstractNum w:abstractNumId="4">
+    <w:nsid w:val="74356288"/>
+    <w:multiLevelType w:val="hybridMultilevel"/>
+    <w:tmpl w:val="7B3071F8"/>
+    <w:lvl w:ilvl="0" w:tplc="04090001">
+      <w:start w:val="1"/>
+      <w:numFmt w:val="bullet"/>
+      <w:lvlText w:val=""/>
+      <w:lvlJc w:val="left"/>
+      <w:pPr>
+        <w:ind w:left="1440" w:hanging="360"/>
+      </w:pPr>
+      <w:rPr>
+        <w:rFonts w:ascii="Symbol" w:hAnsi="Symbol" w:hint="default"/>
+      </w:rPr>
+    </w:lvl>
+    <w:lvl w:ilvl="1" w:tplc="04090003" w:tentative="1">
+      <w:start w:val="1"/>
+      <w:numFmt w:val="bullet"/>
+      <w:lvlText w:val="o"/>
+      <w:lvlJc w:val="left"/>
+      <w:pPr>
+        <w:ind w:left="2160" w:hanging="360"/>
+      </w:pPr>
+      <w:rPr>
+        <w:rFonts w:ascii="Courier New" w:hAnsi="Courier New" w:cs="Courier New" w:hint="default"/>
+      </w:rPr>
+    </w:lvl>
+    <w:lvl w:ilvl="2" w:tplc="04090005" w:tentative="1">
+      <w:start w:val="1"/>
+      <w:numFmt w:val="bullet"/>
+      <w:lvlText w:val=""/>
+      <w:lvlJc w:val="left"/>
+      <w:pPr>
+        <w:ind w:left="2880" w:hanging="360"/>
+      </w:pPr>
+      <w:rPr>
+        <w:rFonts w:ascii="Wingdings" w:hAnsi="Wingdings" w:hint="default"/>
+      </w:rPr>
+    </w:lvl>
+    <w:lvl w:ilvl="3" w:tplc="04090001" w:tentative="1">
+      <w:start w:val="1"/>
+      <w:numFmt w:val="bullet"/>
+      <w:lvlText w:val=""/>
+      <w:lvlJc w:val="left"/>
+      <w:pPr>
+        <w:ind w:left="3600" w:hanging="360"/>
+      </w:pPr>
+      <w:rPr>
+        <w:rFonts w:ascii="Symbol" w:hAnsi="Symbol" w:hint="default"/>
+      </w:rPr>
+    </w:lvl>
+    <w:lvl w:ilvl="4" w:tplc="04090003" w:tentative="1">
+      <w:start w:val="1"/>
+      <w:numFmt w:val="bullet"/>
+      <w:lvlText w:val="o"/>
+      <w:lvlJc w:val="left"/>
+      <w:pPr>
+        <w:ind w:left="4320" w:hanging="360"/>
+      </w:pPr>
+      <w:rPr>
+        <w:rFonts w:ascii="Courier New" w:hAnsi="Courier New" w:cs="Courier New" w:hint="default"/>
+      </w:rPr>
+    </w:lvl>
+    <w:lvl w:ilvl="5" w:tplc="04090005" w:tentative="1">
+      <w:start w:val="1"/>
+      <w:numFmt w:val="bullet"/>
+      <w:lvlText w:val=""/>
+      <w:lvlJc w:val="left"/>
+      <w:pPr>
+        <w:ind w:left="5040" w:hanging="360"/>
+      </w:pPr>
+      <w:rPr>
+        <w:rFonts w:ascii="Wingdings" w:hAnsi="Wingdings" w:hint="default"/>
+      </w:rPr>
+    </w:lvl>
+    <w:lvl w:ilvl="6" w:tplc="04090001" w:tentative="1">
+      <w:start w:val="1"/>
+      <w:numFmt w:val="bullet"/>
+      <w:lvlText w:val=""/>
+      <w:lvlJc w:val="left"/>
+      <w:pPr>
+        <w:ind w:left="5760" w:hanging="360"/>
+      </w:pPr>
+      <w:rPr>
+        <w:rFonts w:ascii="Symbol" w:hAnsi="Symbol" w:hint="default"/>
+      </w:rPr>
+    </w:lvl>
+    <w:lvl w:ilvl="7" w:tplc="04090003" w:tentative="1">
+      <w:start w:val="1"/>
+      <w:numFmt w:val="bullet"/>
+      <w:lvlText w:val="o"/>
+      <w:lvlJc w:val="left"/>
+      <w:pPr>
+        <w:ind w:left="6480" w:hanging="360"/>
+      </w:pPr>
+      <w:rPr>
+        <w:rFonts w:ascii="Courier New" w:hAnsi="Courier New" w:cs="Courier New" w:hint="default"/>
+      </w:rPr>
+    </w:lvl>
+    <w:lvl w:ilvl="8" w:tplc="04090005" w:tentative="1">
+      <w:start w:val="1"/>
+      <w:numFmt w:val="bullet"/>
+      <w:lvlText w:val=""/>
+      <w:lvlJc w:val="left"/>
+      <w:pPr>
+        <w:ind w:left="7200" w:hanging="360"/>
+      </w:pPr>
+      <w:rPr>
+        <w:rFonts w:ascii="Wingdings" w:hAnsi="Wingdings" w:hint="default"/>
+      </w:rPr>
+    </w:lvl>
+  </w:abstractNum>
+  <w:abstractNum w:abstractNumId="5">
     <w:nsid w:val="7862184A"/>
     <w:multiLevelType w:val="multilevel"/>
     <w:tmpl w:val="1744D18C"/>
@@ -12491,22 +13065,28 @@
     </w:lvl>
   </w:abstractNum>
   <w:num w:numId="1">
-    <w:abstractNumId w:val="3"/>
+    <w:abstractNumId w:val="5"/>
   </w:num>
   <w:num w:numId="2">
     <w:abstractNumId w:val="0"/>
   </w:num>
   <w:num w:numId="3">
-    <w:abstractNumId w:val="1"/>
+    <w:abstractNumId w:val="2"/>
   </w:num>
   <w:num w:numId="4">
-    <w:abstractNumId w:val="2"/>
+    <w:abstractNumId w:val="3"/>
+  </w:num>
+  <w:num w:numId="5">
+    <w:abstractNumId w:val="4"/>
+  </w:num>
+  <w:num w:numId="6">
+    <w:abstractNumId w:val="1"/>
   </w:num>
 </w:numbering>
 </file>
 
 <file path=word/styles.xml><?xml version="1.0" encoding="utf-8"?>
-<w:styles xmlns:mc="http://schemas.openxmlformats.org/markup-compatibility/2006" xmlns:r="http://schemas.openxmlformats.org/officeDocument/2006/relationships" xmlns:w="http://schemas.openxmlformats.org/wordprocessingml/2006/main" xmlns:w14="http://schemas.microsoft.com/office/word/2010/wordml" mc:Ignorable="w14">
+<w:styles xmlns:r="http://schemas.openxmlformats.org/officeDocument/2006/relationships" xmlns:w="http://schemas.openxmlformats.org/wordprocessingml/2006/main">
   <w:docDefaults>
     <w:rPrDefault>
       <w:rPr>
@@ -12517,7 +13097,7 @@
     </w:rPrDefault>
     <w:pPrDefault/>
   </w:docDefaults>
-  <w:latentStyles w:defLockedState="0" w:defUIPriority="99" w:defSemiHidden="1" w:defUnhideWhenUsed="1" w:defQFormat="0" w:count="276">
+  <w:latentStyles w:defLockedState="0" w:defUIPriority="99" w:defSemiHidden="1" w:defUnhideWhenUsed="1" w:defQFormat="0" w:count="267">
     <w:lsdException w:name="Normal" w:semiHidden="0" w:uiPriority="0" w:unhideWhenUsed="0" w:qFormat="1"/>
     <w:lsdException w:name="heading 1" w:semiHidden="0" w:uiPriority="9" w:unhideWhenUsed="0" w:qFormat="1"/>
     <w:lsdException w:name="heading 2" w:uiPriority="9" w:qFormat="1"/>
@@ -12778,6 +13358,7 @@
     <w:uiPriority w:val="99"/>
     <w:semiHidden/>
     <w:unhideWhenUsed/>
+    <w:qFormat/>
     <w:tblPr>
       <w:tblInd w:w="0" w:type="dxa"/>
       <w:tblCellMar>

</xml_diff>